<commit_message>
Functional Spec Styling Updates
Updating Styling of functional spec, no content changes made
</commit_message>
<xml_diff>
--- a/docs/functional-spec/Functional Specification.docx
+++ b/docs/functional-spec/Functional Specification.docx
@@ -1,6 +1,6 @@
 
 <file path=word/document.xml><?xml version="1.0" encoding="utf-8"?>
-<w:document xmlns:wpc="http://schemas.microsoft.com/office/word/2010/wordprocessingCanvas" xmlns:mo="http://schemas.microsoft.com/office/mac/office/2008/main" xmlns:mc="http://schemas.openxmlformats.org/markup-compatibility/2006" xmlns:mv="urn:schemas-microsoft-com:mac:vml" xmlns:o="urn:schemas-microsoft-com:office:office" xmlns:r="http://schemas.openxmlformats.org/officeDocument/2006/relationships" xmlns:m="http://schemas.openxmlformats.org/officeDocument/2006/math" xmlns:v="urn:schemas-microsoft-com:vml" xmlns:wp14="http://schemas.microsoft.com/office/word/2010/wordprocessingDrawing" xmlns:wp="http://schemas.openxmlformats.org/drawingml/2006/wordprocessingDrawing" xmlns:w10="urn:schemas-microsoft-com:office:word" xmlns:w="http://schemas.openxmlformats.org/wordprocessingml/2006/main" xmlns:w14="http://schemas.microsoft.com/office/word/2010/wordml" xmlns:w15="http://schemas.microsoft.com/office/word/2012/wordml" xmlns:wpg="http://schemas.microsoft.com/office/word/2010/wordprocessingGroup" xmlns:wpi="http://schemas.microsoft.com/office/word/2010/wordprocessingInk" xmlns:wne="http://schemas.microsoft.com/office/word/2006/wordml" xmlns:wps="http://schemas.microsoft.com/office/word/2010/wordprocessingShape" mc:Ignorable="w14 w15 wp14">
+<w:document xmlns:wpc="http://schemas.microsoft.com/office/word/2010/wordprocessingCanvas" xmlns:cx="http://schemas.microsoft.com/office/drawing/2014/chartex" xmlns:cx1="http://schemas.microsoft.com/office/drawing/2015/9/8/chartex" xmlns:cx2="http://schemas.microsoft.com/office/drawing/2015/10/21/chartex" xmlns:cx3="http://schemas.microsoft.com/office/drawing/2016/5/9/chartex" xmlns:cx4="http://schemas.microsoft.com/office/drawing/2016/5/10/chartex" xmlns:cx5="http://schemas.microsoft.com/office/drawing/2016/5/11/chartex" xmlns:cx6="http://schemas.microsoft.com/office/drawing/2016/5/12/chartex" xmlns:cx7="http://schemas.microsoft.com/office/drawing/2016/5/13/chartex" xmlns:cx8="http://schemas.microsoft.com/office/drawing/2016/5/14/chartex" xmlns:mc="http://schemas.openxmlformats.org/markup-compatibility/2006" xmlns:aink="http://schemas.microsoft.com/office/drawing/2016/ink" xmlns:am3d="http://schemas.microsoft.com/office/drawing/2017/model3d" xmlns:o="urn:schemas-microsoft-com:office:office" xmlns:r="http://schemas.openxmlformats.org/officeDocument/2006/relationships" xmlns:m="http://schemas.openxmlformats.org/officeDocument/2006/math" xmlns:v="urn:schemas-microsoft-com:vml" xmlns:wp14="http://schemas.microsoft.com/office/word/2010/wordprocessingDrawing" xmlns:wp="http://schemas.openxmlformats.org/drawingml/2006/wordprocessingDrawing" xmlns:w10="urn:schemas-microsoft-com:office:word" xmlns:w="http://schemas.openxmlformats.org/wordprocessingml/2006/main" xmlns:w14="http://schemas.microsoft.com/office/word/2010/wordml" xmlns:w15="http://schemas.microsoft.com/office/word/2012/wordml" xmlns:w16cid="http://schemas.microsoft.com/office/word/2016/wordml/cid" xmlns:w16se="http://schemas.microsoft.com/office/word/2015/wordml/symex" xmlns:wpg="http://schemas.microsoft.com/office/word/2010/wordprocessingGroup" xmlns:wpi="http://schemas.microsoft.com/office/word/2010/wordprocessingInk" xmlns:wne="http://schemas.microsoft.com/office/word/2006/wordml" xmlns:wps="http://schemas.microsoft.com/office/word/2010/wordprocessingShape" mc:Ignorable="w14 w15 w16se w16cid wp14">
   <w:body>
     <w:sdt>
       <w:sdtPr>
@@ -10,6 +10,7 @@
           <w:docPartUnique/>
         </w:docPartObj>
       </w:sdtPr>
+      <w:sdtEndPr/>
       <w:sdtContent>
         <w:p>
           <w:r>
@@ -174,6 +175,7 @@
                                     <w:calendar w:val="gregorian"/>
                                   </w:date>
                                 </w:sdtPr>
+                                <w:sdtEndPr/>
                                 <w:sdtContent>
                                   <w:p>
                                     <w:pPr>
@@ -241,11 +243,11 @@
               </mc:Choice>
               <mc:Fallback>
                 <w:pict>
-                  <v:shapetype w14:anchorId="2561A490" id="_x0000_t202" coordsize="21600,21600" o:spt="202" path="m0,0l0,21600,21600,21600,21600,0xe">
+                  <v:shapetype w14:anchorId="2561A490" id="_x0000_t202" coordsize="21600,21600" o:spt="202" path="m,l,21600r21600,l21600,xe">
                     <v:stroke joinstyle="miter"/>
                     <v:path gradientshapeok="t" o:connecttype="rect"/>
                   </v:shapetype>
-                  <v:shape id="Text Box 111" o:spid="_x0000_s1026" type="#_x0000_t202" style="position:absolute;margin-left:0;margin-top:0;width:436.75pt;height:26.85pt;z-index:251662336;visibility:visible;mso-wrap-style:square;mso-width-percent:734;mso-height-percent:363;mso-left-percent:150;mso-top-percent:91;mso-wrap-distance-left:9pt;mso-wrap-distance-top:0;mso-wrap-distance-right:9pt;mso-wrap-distance-bottom:0;mso-position-horizontal-relative:page;mso-position-vertical-relative:page;mso-width-percent:734;mso-height-percent:363;mso-left-percent:150;mso-top-percent:91;mso-width-relative:page;mso-height-relative:page;v-text-anchor:bottom" o:gfxdata="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" filled="f" stroked="f" strokeweight=".5pt">
+                  <v:shape id="Text Box 111" o:spid="_x0000_s1026" type="#_x0000_t202" style="position:absolute;margin-left:0;margin-top:0;width:436.75pt;height:26.85pt;z-index:251662336;visibility:visible;mso-wrap-style:square;mso-width-percent:734;mso-height-percent:363;mso-left-percent:150;mso-top-percent:91;mso-wrap-distance-left:9pt;mso-wrap-distance-top:0;mso-wrap-distance-right:9pt;mso-wrap-distance-bottom:0;mso-position-horizontal-relative:page;mso-position-vertical-relative:page;mso-width-percent:734;mso-height-percent:363;mso-left-percent:150;mso-top-percent:91;mso-width-relative:page;mso-height-relative:page;v-text-anchor:bottom" o:gfxdata="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" filled="f" stroked="f" strokeweight=".5pt">
                     <v:textbox style="mso-fit-shape-to-text:t" inset="0,0,0,0">
                       <w:txbxContent>
                         <w:sdt>
@@ -267,6 +269,7 @@
                               <w:calendar w:val="gregorian"/>
                             </w:date>
                           </w:sdtPr>
+                          <w:sdtEndPr/>
                           <w:sdtContent>
                             <w:p>
                               <w:pPr>
@@ -407,6 +410,7 @@
                                   <w:dataBinding w:prefixMappings="xmlns:ns0='http://purl.org/dc/elements/1.1/' xmlns:ns1='http://schemas.openxmlformats.org/package/2006/metadata/core-properties' " w:xpath="/ns1:coreProperties[1]/ns0:creator[1]" w:storeItemID="{6C3C8BC8-F283-45AE-878A-BAB7291924A1}"/>
                                   <w:text/>
                                 </w:sdtPr>
+                                <w:sdtEndPr/>
                                 <w:sdtContent>
                                   <w:p>
                                     <w:pPr>
@@ -456,6 +460,7 @@
                                     <w:dataBinding w:prefixMappings="xmlns:ns0='http://schemas.openxmlformats.org/officeDocument/2006/extended-properties' " w:xpath="/ns0:Properties[1]/ns0:Company[1]" w:storeItemID="{6668398D-A668-4E3E-A5EB-62B293D839F1}"/>
                                     <w:text/>
                                   </w:sdtPr>
+                                  <w:sdtEndPr/>
                                   <w:sdtContent>
                                     <w:r>
                                       <w:rPr>
@@ -493,6 +498,7 @@
                                     <w:dataBinding w:prefixMappings="xmlns:ns0='http://schemas.microsoft.com/office/2006/coverPageProps' " w:xpath="/ns0:CoverPageProperties[1]/ns0:CompanyAddress[1]" w:storeItemID="{55AF091B-3C7A-41E3-B477-F2FDAA23CFDA}"/>
                                     <w:text/>
                                   </w:sdtPr>
+                                  <w:sdtEndPr/>
                                   <w:sdtContent>
                                     <w:r>
                                       <w:rPr>
@@ -535,7 +541,7 @@
               </mc:Choice>
               <mc:Fallback>
                 <w:pict>
-                  <v:shape w14:anchorId="5DE00CC3" id="Text Box 112" o:spid="_x0000_s1027" type="#_x0000_t202" style="position:absolute;margin-left:0;margin-top:0;width:453pt;height:51.4pt;z-index:251661312;visibility:visible;mso-wrap-style:square;mso-width-percent:734;mso-height-percent:80;mso-left-percent:150;mso-top-percent:837;mso-wrap-distance-left:9pt;mso-wrap-distance-top:0;mso-wrap-distance-right:9pt;mso-wrap-distance-bottom:0;mso-position-horizontal-relative:page;mso-position-vertical-relative:page;mso-width-percent:734;mso-height-percent:80;mso-left-percent:150;mso-top-percent:837;mso-width-relative:page;mso-height-relative:page;v-text-anchor:bottom" o:gfxdata="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" filled="f" stroked="f" strokeweight=".5pt">
+                  <v:shape w14:anchorId="5DE00CC3" id="Text Box 112" o:spid="_x0000_s1027" type="#_x0000_t202" style="position:absolute;margin-left:0;margin-top:0;width:453pt;height:51.4pt;z-index:251661312;visibility:visible;mso-wrap-style:square;mso-width-percent:734;mso-height-percent:80;mso-left-percent:150;mso-top-percent:837;mso-wrap-distance-left:9pt;mso-wrap-distance-top:0;mso-wrap-distance-right:9pt;mso-wrap-distance-bottom:0;mso-position-horizontal-relative:page;mso-position-vertical-relative:page;mso-width-percent:734;mso-height-percent:80;mso-left-percent:150;mso-top-percent:837;mso-width-relative:page;mso-height-relative:page;v-text-anchor:bottom" o:gfxdata="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" filled="f" stroked="f" strokeweight=".5pt">
                     <v:textbox inset="0,0,0,0">
                       <w:txbxContent>
                         <w:sdt>
@@ -552,6 +558,7 @@
                             <w:dataBinding w:prefixMappings="xmlns:ns0='http://purl.org/dc/elements/1.1/' xmlns:ns1='http://schemas.openxmlformats.org/package/2006/metadata/core-properties' " w:xpath="/ns1:coreProperties[1]/ns0:creator[1]" w:storeItemID="{6C3C8BC8-F283-45AE-878A-BAB7291924A1}"/>
                             <w:text/>
                           </w:sdtPr>
+                          <w:sdtEndPr/>
                           <w:sdtContent>
                             <w:p>
                               <w:pPr>
@@ -601,6 +608,7 @@
                               <w:dataBinding w:prefixMappings="xmlns:ns0='http://schemas.openxmlformats.org/officeDocument/2006/extended-properties' " w:xpath="/ns0:Properties[1]/ns0:Company[1]" w:storeItemID="{6668398D-A668-4E3E-A5EB-62B293D839F1}"/>
                               <w:text/>
                             </w:sdtPr>
+                            <w:sdtEndPr/>
                             <w:sdtContent>
                               <w:r>
                                 <w:rPr>
@@ -638,6 +646,7 @@
                               <w:dataBinding w:prefixMappings="xmlns:ns0='http://schemas.microsoft.com/office/2006/coverPageProps' " w:xpath="/ns0:CoverPageProperties[1]/ns0:CompanyAddress[1]" w:storeItemID="{55AF091B-3C7A-41E3-B477-F2FDAA23CFDA}"/>
                               <w:text/>
                             </w:sdtPr>
+                            <w:sdtEndPr/>
                             <w:sdtContent>
                               <w:r>
                                 <w:rPr>
@@ -764,6 +773,7 @@
                                     <w:dataBinding w:prefixMappings="xmlns:ns0='http://purl.org/dc/elements/1.1/' xmlns:ns1='http://schemas.openxmlformats.org/package/2006/metadata/core-properties' " w:xpath="/ns1:coreProperties[1]/ns0:title[1]" w:storeItemID="{6C3C8BC8-F283-45AE-878A-BAB7291924A1}"/>
                                     <w:text w:multiLine="1"/>
                                   </w:sdtPr>
+                                  <w:sdtEndPr/>
                                   <w:sdtContent>
                                     <w:r>
                                       <w:rPr>
@@ -791,6 +801,7 @@
                                   <w:dataBinding w:prefixMappings="xmlns:ns0='http://purl.org/dc/elements/1.1/' xmlns:ns1='http://schemas.openxmlformats.org/package/2006/metadata/core-properties' " w:xpath="/ns1:coreProperties[1]/ns0:subject[1]" w:storeItemID="{6C3C8BC8-F283-45AE-878A-BAB7291924A1}"/>
                                   <w:text/>
                                 </w:sdtPr>
+                                <w:sdtEndPr/>
                                 <w:sdtContent>
                                   <w:p>
                                     <w:pPr>
@@ -837,7 +848,7 @@
               </mc:Choice>
               <mc:Fallback>
                 <w:pict>
-                  <v:shape w14:anchorId="4C2E205F" id="Text Box 113" o:spid="_x0000_s1028" type="#_x0000_t202" style="position:absolute;margin-left:0;margin-top:0;width:453pt;height:41.4pt;z-index:251660288;visibility:visible;mso-wrap-style:square;mso-width-percent:734;mso-height-percent:363;mso-left-percent:150;mso-top-percent:455;mso-wrap-distance-left:9pt;mso-wrap-distance-top:0;mso-wrap-distance-right:9pt;mso-wrap-distance-bottom:0;mso-position-horizontal-relative:page;mso-position-vertical-relative:page;mso-width-percent:734;mso-height-percent:363;mso-left-percent:150;mso-top-percent:455;mso-width-relative:page;mso-height-relative:page;v-text-anchor:bottom" o:gfxdata="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" filled="f" stroked="f" strokeweight=".5pt">
+                  <v:shape w14:anchorId="4C2E205F" id="Text Box 113" o:spid="_x0000_s1028" type="#_x0000_t202" style="position:absolute;margin-left:0;margin-top:0;width:453pt;height:41.4pt;z-index:251660288;visibility:visible;mso-wrap-style:square;mso-width-percent:734;mso-height-percent:363;mso-left-percent:150;mso-top-percent:455;mso-wrap-distance-left:9pt;mso-wrap-distance-top:0;mso-wrap-distance-right:9pt;mso-wrap-distance-bottom:0;mso-position-horizontal-relative:page;mso-position-vertical-relative:page;mso-width-percent:734;mso-height-percent:363;mso-left-percent:150;mso-top-percent:455;mso-width-relative:page;mso-height-relative:page;v-text-anchor:bottom" o:gfxdata="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" filled="f" stroked="f" strokeweight=".5pt">
                     <v:textbox inset="0,0,0,0">
                       <w:txbxContent>
                         <w:p>
@@ -865,6 +876,7 @@
                               <w:dataBinding w:prefixMappings="xmlns:ns0='http://purl.org/dc/elements/1.1/' xmlns:ns1='http://schemas.openxmlformats.org/package/2006/metadata/core-properties' " w:xpath="/ns1:coreProperties[1]/ns0:title[1]" w:storeItemID="{6C3C8BC8-F283-45AE-878A-BAB7291924A1}"/>
                               <w:text w:multiLine="1"/>
                             </w:sdtPr>
+                            <w:sdtEndPr/>
                             <w:sdtContent>
                               <w:r>
                                 <w:rPr>
@@ -892,6 +904,7 @@
                             <w:dataBinding w:prefixMappings="xmlns:ns0='http://purl.org/dc/elements/1.1/' xmlns:ns1='http://schemas.openxmlformats.org/package/2006/metadata/core-properties' " w:xpath="/ns1:coreProperties[1]/ns0:subject[1]" w:storeItemID="{6C3C8BC8-F283-45AE-878A-BAB7291924A1}"/>
                             <w:text/>
                           </w:sdtPr>
+                          <w:sdtEndPr/>
                           <w:sdtContent>
                             <w:p>
                               <w:pPr>
@@ -1062,7 +1075,7 @@
                   </wp:anchor>
                 </w:drawing>
               </mc:Choice>
-              <mc:Fallback xmlns:w16se="http://schemas.microsoft.com/office/word/2015/wordml/symex" xmlns:w16cid="http://schemas.microsoft.com/office/word/2016/wordml/cid" xmlns:am3d="http://schemas.microsoft.com/office/drawing/2017/model3d" xmlns:aink="http://schemas.microsoft.com/office/drawing/2016/ink" xmlns:cx8="http://schemas.microsoft.com/office/drawing/2016/5/14/chartex" xmlns:cx7="http://schemas.microsoft.com/office/drawing/2016/5/13/chartex" xmlns:cx6="http://schemas.microsoft.com/office/drawing/2016/5/12/chartex" xmlns:cx5="http://schemas.microsoft.com/office/drawing/2016/5/11/chartex" xmlns:cx4="http://schemas.microsoft.com/office/drawing/2016/5/10/chartex" xmlns:cx3="http://schemas.microsoft.com/office/drawing/2016/5/9/chartex" xmlns:cx2="http://schemas.microsoft.com/office/drawing/2015/10/21/chartex" xmlns:cx1="http://schemas.microsoft.com/office/drawing/2015/9/8/chartex" xmlns:cx="http://schemas.microsoft.com/office/drawing/2014/chartex">
+              <mc:Fallback xmlns:mv="urn:schemas-microsoft-com:mac:vml" xmlns:mo="http://schemas.microsoft.com/office/mac/office/2008/main">
                 <w:pict>
                   <v:group w14:anchorId="51DF4BEB" id="Group 114" o:spid="_x0000_s1026" style="position:absolute;margin-left:0;margin-top:0;width:18pt;height:10in;z-index:251659264;mso-width-percent:29;mso-height-percent:909;mso-left-percent:45;mso-position-horizontal-relative:page;mso-position-vertical:center;mso-position-vertical-relative:page;mso-width-percent:29;mso-height-percent:909;mso-left-percent:45" coordsize="2286,91440" o:gfxdata="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">
                     <v:rect id="Rectangle 115" o:spid="_x0000_s1027" style="position:absolute;width:2286;height:87820;visibility:visible;mso-wrap-style:square;v-text-anchor:middle" o:gfxdata="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" fillcolor="#629dd1 [3205]" stroked="f" strokeweight="1pt"/>
@@ -1079,8 +1092,6 @@
             <w:br w:type="page"/>
           </w:r>
         </w:p>
-        <w:bookmarkStart w:id="0" w:name="_GoBack" w:displacedByCustomXml="next"/>
-        <w:bookmarkEnd w:id="0" w:displacedByCustomXml="next"/>
       </w:sdtContent>
     </w:sdt>
     <w:sdt>
@@ -1113,6 +1124,7 @@
             <w:t>Table of Contents</w:t>
           </w:r>
         </w:p>
+        <w:bookmarkStart w:id="0" w:name="_GoBack"/>
         <w:p>
           <w:pPr>
             <w:pStyle w:val="TOC1"/>
@@ -1133,67 +1145,51 @@
           <w:r>
             <w:fldChar w:fldCharType="separate"/>
           </w:r>
-          <w:hyperlink w:anchor="_Toc499052346" w:history="1">
+          <w:hyperlink w:anchor="_Toc511659863" w:history="1">
             <w:r>
               <w:rPr>
                 <w:rStyle w:val="Hyperlink"/>
-                <w:sz w:val="22"/>
-                <w:szCs w:val="22"/>
               </w:rPr>
               <w:t>Introduction</w:t>
             </w:r>
             <w:r>
               <w:rPr>
                 <w:webHidden/>
-                <w:sz w:val="22"/>
-                <w:szCs w:val="22"/>
               </w:rPr>
               <w:tab/>
             </w:r>
             <w:r>
               <w:rPr>
                 <w:webHidden/>
-                <w:sz w:val="22"/>
-                <w:szCs w:val="22"/>
               </w:rPr>
               <w:fldChar w:fldCharType="begin"/>
             </w:r>
             <w:r>
               <w:rPr>
                 <w:webHidden/>
-                <w:sz w:val="22"/>
-                <w:szCs w:val="22"/>
-              </w:rPr>
-              <w:instrText xml:space="preserve"> PAGEREF _Toc499052346 \h </w:instrText>
+              </w:rPr>
+              <w:instrText xml:space="preserve"> PAGEREF _Toc511659863 \h </w:instrText>
             </w:r>
             <w:r>
               <w:rPr>
                 <w:webHidden/>
-                <w:sz w:val="22"/>
-                <w:szCs w:val="22"/>
               </w:rPr>
             </w:r>
             <w:r>
               <w:rPr>
                 <w:webHidden/>
-                <w:sz w:val="22"/>
-                <w:szCs w:val="22"/>
               </w:rPr>
               <w:fldChar w:fldCharType="separate"/>
             </w:r>
             <w:r>
               <w:rPr>
                 <w:webHidden/>
-                <w:sz w:val="22"/>
-                <w:szCs w:val="22"/>
               </w:rPr>
               <w:t>1</w:t>
             </w:r>
             <w:r>
               <w:rPr>
                 <w:webHidden/>
-                <w:sz w:val="22"/>
-                <w:szCs w:val="22"/>
               </w:rPr>
               <w:fldChar w:fldCharType="end"/>
             </w:r>
@@ -1212,7 +1208,7 @@
               <w:lang w:val="en-IE" w:eastAsia="en-IE"/>
             </w:rPr>
           </w:pPr>
-          <w:hyperlink w:anchor="_Toc499052347" w:history="1">
+          <w:hyperlink w:anchor="_Toc511659864" w:history="1">
             <w:r>
               <w:rPr>
                 <w:rStyle w:val="Hyperlink"/>
@@ -1239,7 +1235,7 @@
                 <w:noProof/>
                 <w:webHidden/>
               </w:rPr>
-              <w:instrText xml:space="preserve"> PAGEREF _Toc499052347 \h </w:instrText>
+              <w:instrText xml:space="preserve"> PAGEREF _Toc511659864 \h </w:instrText>
             </w:r>
             <w:r>
               <w:rPr>
@@ -1283,7 +1279,7 @@
               <w:lang w:val="en-IE" w:eastAsia="en-IE"/>
             </w:rPr>
           </w:pPr>
-          <w:hyperlink w:anchor="_Toc499052348" w:history="1">
+          <w:hyperlink w:anchor="_Toc511659865" w:history="1">
             <w:r>
               <w:rPr>
                 <w:rStyle w:val="Hyperlink"/>
@@ -1310,7 +1306,7 @@
                 <w:noProof/>
                 <w:webHidden/>
               </w:rPr>
-              <w:instrText xml:space="preserve"> PAGEREF _Toc499052348 \h </w:instrText>
+              <w:instrText xml:space="preserve"> PAGEREF _Toc511659865 \h </w:instrText>
             </w:r>
             <w:r>
               <w:rPr>
@@ -1354,7 +1350,7 @@
               <w:lang w:val="en-IE" w:eastAsia="en-IE"/>
             </w:rPr>
           </w:pPr>
-          <w:hyperlink w:anchor="_Toc499052349" w:history="1">
+          <w:hyperlink w:anchor="_Toc511659866" w:history="1">
             <w:r>
               <w:rPr>
                 <w:rStyle w:val="Hyperlink"/>
@@ -1381,7 +1377,7 @@
                 <w:noProof/>
                 <w:webHidden/>
               </w:rPr>
-              <w:instrText xml:space="preserve"> PAGEREF _Toc499052349 \h </w:instrText>
+              <w:instrText xml:space="preserve"> PAGEREF _Toc511659866 \h </w:instrText>
             </w:r>
             <w:r>
               <w:rPr>
@@ -1423,67 +1419,51 @@
               <w:lang w:val="en-IE" w:eastAsia="en-IE"/>
             </w:rPr>
           </w:pPr>
-          <w:hyperlink w:anchor="_Toc499052350" w:history="1">
+          <w:hyperlink w:anchor="_Toc511659867" w:history="1">
             <w:r>
               <w:rPr>
                 <w:rStyle w:val="Hyperlink"/>
-                <w:sz w:val="22"/>
-                <w:szCs w:val="22"/>
               </w:rPr>
               <w:t>General Description</w:t>
             </w:r>
             <w:r>
               <w:rPr>
                 <w:webHidden/>
-                <w:sz w:val="22"/>
-                <w:szCs w:val="22"/>
               </w:rPr>
               <w:tab/>
             </w:r>
             <w:r>
               <w:rPr>
                 <w:webHidden/>
-                <w:sz w:val="22"/>
-                <w:szCs w:val="22"/>
               </w:rPr>
               <w:fldChar w:fldCharType="begin"/>
             </w:r>
             <w:r>
               <w:rPr>
                 <w:webHidden/>
-                <w:sz w:val="22"/>
-                <w:szCs w:val="22"/>
-              </w:rPr>
-              <w:instrText xml:space="preserve"> PAGEREF _Toc499052350 \h </w:instrText>
+              </w:rPr>
+              <w:instrText xml:space="preserve"> PAGEREF _Toc511659867 \h </w:instrText>
             </w:r>
             <w:r>
               <w:rPr>
                 <w:webHidden/>
-                <w:sz w:val="22"/>
-                <w:szCs w:val="22"/>
               </w:rPr>
             </w:r>
             <w:r>
               <w:rPr>
                 <w:webHidden/>
-                <w:sz w:val="22"/>
-                <w:szCs w:val="22"/>
               </w:rPr>
               <w:fldChar w:fldCharType="separate"/>
             </w:r>
             <w:r>
               <w:rPr>
                 <w:webHidden/>
-                <w:sz w:val="22"/>
-                <w:szCs w:val="22"/>
               </w:rPr>
               <w:t>3</w:t>
             </w:r>
             <w:r>
               <w:rPr>
                 <w:webHidden/>
-                <w:sz w:val="22"/>
-                <w:szCs w:val="22"/>
               </w:rPr>
               <w:fldChar w:fldCharType="end"/>
             </w:r>
@@ -1502,7 +1482,7 @@
               <w:lang w:val="en-IE" w:eastAsia="en-IE"/>
             </w:rPr>
           </w:pPr>
-          <w:hyperlink w:anchor="_Toc499052351" w:history="1">
+          <w:hyperlink w:anchor="_Toc511659868" w:history="1">
             <w:r>
               <w:rPr>
                 <w:rStyle w:val="Hyperlink"/>
@@ -1529,7 +1509,7 @@
                 <w:noProof/>
                 <w:webHidden/>
               </w:rPr>
-              <w:instrText xml:space="preserve"> PAGEREF _Toc499052351 \h </w:instrText>
+              <w:instrText xml:space="preserve"> PAGEREF _Toc511659868 \h </w:instrText>
             </w:r>
             <w:r>
               <w:rPr>
@@ -1571,7 +1551,7 @@
               <w:lang w:val="en-IE" w:eastAsia="en-IE"/>
             </w:rPr>
           </w:pPr>
-          <w:hyperlink w:anchor="_Toc499052352" w:history="1">
+          <w:hyperlink w:anchor="_Toc511659869" w:history="1">
             <w:r>
               <w:rPr>
                 <w:rStyle w:val="Hyperlink"/>
@@ -1598,7 +1578,7 @@
                 <w:noProof/>
                 <w:webHidden/>
               </w:rPr>
-              <w:instrText xml:space="preserve"> PAGEREF _Toc499052352 \h </w:instrText>
+              <w:instrText xml:space="preserve"> PAGEREF _Toc511659869 \h </w:instrText>
             </w:r>
             <w:r>
               <w:rPr>
@@ -1640,7 +1620,7 @@
               <w:lang w:val="en-IE" w:eastAsia="en-IE"/>
             </w:rPr>
           </w:pPr>
-          <w:hyperlink w:anchor="_Toc499052353" w:history="1">
+          <w:hyperlink w:anchor="_Toc511659870" w:history="1">
             <w:r>
               <w:rPr>
                 <w:rStyle w:val="Hyperlink"/>
@@ -1667,7 +1647,7 @@
                 <w:noProof/>
                 <w:webHidden/>
               </w:rPr>
-              <w:instrText xml:space="preserve"> PAGEREF _Toc499052353 \h </w:instrText>
+              <w:instrText xml:space="preserve"> PAGEREF _Toc511659870 \h </w:instrText>
             </w:r>
             <w:r>
               <w:rPr>
@@ -1709,7 +1689,7 @@
               <w:lang w:val="en-IE" w:eastAsia="en-IE"/>
             </w:rPr>
           </w:pPr>
-          <w:hyperlink w:anchor="_Toc499052354" w:history="1">
+          <w:hyperlink w:anchor="_Toc511659871" w:history="1">
             <w:r>
               <w:rPr>
                 <w:rStyle w:val="Hyperlink"/>
@@ -1736,7 +1716,7 @@
                 <w:noProof/>
                 <w:webHidden/>
               </w:rPr>
-              <w:instrText xml:space="preserve"> PAGEREF _Toc499052354 \h </w:instrText>
+              <w:instrText xml:space="preserve"> PAGEREF _Toc511659871 \h </w:instrText>
             </w:r>
             <w:r>
               <w:rPr>
@@ -1780,7 +1760,7 @@
               <w:lang w:val="en-IE" w:eastAsia="en-IE"/>
             </w:rPr>
           </w:pPr>
-          <w:hyperlink w:anchor="_Toc499052355" w:history="1">
+          <w:hyperlink w:anchor="_Toc511659872" w:history="1">
             <w:r>
               <w:rPr>
                 <w:rStyle w:val="Hyperlink"/>
@@ -1807,7 +1787,7 @@
                 <w:noProof/>
                 <w:webHidden/>
               </w:rPr>
-              <w:instrText xml:space="preserve"> PAGEREF _Toc499052355 \h </w:instrText>
+              <w:instrText xml:space="preserve"> PAGEREF _Toc511659872 \h </w:instrText>
             </w:r>
             <w:r>
               <w:rPr>
@@ -1851,7 +1831,7 @@
               <w:lang w:val="en-IE" w:eastAsia="en-IE"/>
             </w:rPr>
           </w:pPr>
-          <w:hyperlink w:anchor="_Toc499052356" w:history="1">
+          <w:hyperlink w:anchor="_Toc511659873" w:history="1">
             <w:r>
               <w:rPr>
                 <w:rStyle w:val="Hyperlink"/>
@@ -1878,7 +1858,7 @@
                 <w:noProof/>
                 <w:webHidden/>
               </w:rPr>
-              <w:instrText xml:space="preserve"> PAGEREF _Toc499052356 \h </w:instrText>
+              <w:instrText xml:space="preserve"> PAGEREF _Toc511659873 \h </w:instrText>
             </w:r>
             <w:r>
               <w:rPr>
@@ -1920,7 +1900,7 @@
               <w:lang w:val="en-IE" w:eastAsia="en-IE"/>
             </w:rPr>
           </w:pPr>
-          <w:hyperlink w:anchor="_Toc499052357" w:history="1">
+          <w:hyperlink w:anchor="_Toc511659874" w:history="1">
             <w:r>
               <w:rPr>
                 <w:rStyle w:val="Hyperlink"/>
@@ -1947,7 +1927,7 @@
                 <w:noProof/>
                 <w:webHidden/>
               </w:rPr>
-              <w:instrText xml:space="preserve"> PAGEREF _Toc499052357 \h </w:instrText>
+              <w:instrText xml:space="preserve"> PAGEREF _Toc511659874 \h </w:instrText>
             </w:r>
             <w:r>
               <w:rPr>
@@ -1989,7 +1969,7 @@
               <w:lang w:val="en-IE" w:eastAsia="en-IE"/>
             </w:rPr>
           </w:pPr>
-          <w:hyperlink w:anchor="_Toc499052358" w:history="1">
+          <w:hyperlink w:anchor="_Toc511659875" w:history="1">
             <w:r>
               <w:rPr>
                 <w:rStyle w:val="Hyperlink"/>
@@ -2016,7 +1996,7 @@
                 <w:noProof/>
                 <w:webHidden/>
               </w:rPr>
-              <w:instrText xml:space="preserve"> PAGEREF _Toc499052358 \h </w:instrText>
+              <w:instrText xml:space="preserve"> PAGEREF _Toc511659875 \h </w:instrText>
             </w:r>
             <w:r>
               <w:rPr>
@@ -2060,7 +2040,7 @@
               <w:lang w:val="en-IE" w:eastAsia="en-IE"/>
             </w:rPr>
           </w:pPr>
-          <w:hyperlink w:anchor="_Toc499052359" w:history="1">
+          <w:hyperlink w:anchor="_Toc511659876" w:history="1">
             <w:r>
               <w:rPr>
                 <w:rStyle w:val="Hyperlink"/>
@@ -2087,7 +2067,7 @@
                 <w:noProof/>
                 <w:webHidden/>
               </w:rPr>
-              <w:instrText xml:space="preserve"> PAGEREF _Toc499052359 \h </w:instrText>
+              <w:instrText xml:space="preserve"> PAGEREF _Toc511659876 \h </w:instrText>
             </w:r>
             <w:r>
               <w:rPr>
@@ -2129,7 +2109,7 @@
               <w:lang w:val="en-IE" w:eastAsia="en-IE"/>
             </w:rPr>
           </w:pPr>
-          <w:hyperlink w:anchor="_Toc499052360" w:history="1">
+          <w:hyperlink w:anchor="_Toc511659877" w:history="1">
             <w:r>
               <w:rPr>
                 <w:rStyle w:val="Hyperlink"/>
@@ -2156,7 +2136,7 @@
                 <w:noProof/>
                 <w:webHidden/>
               </w:rPr>
-              <w:instrText xml:space="preserve"> PAGEREF _Toc499052360 \h </w:instrText>
+              <w:instrText xml:space="preserve"> PAGEREF _Toc511659877 \h </w:instrText>
             </w:r>
             <w:r>
               <w:rPr>
@@ -2198,7 +2178,7 @@
               <w:lang w:val="en-IE" w:eastAsia="en-IE"/>
             </w:rPr>
           </w:pPr>
-          <w:hyperlink w:anchor="_Toc499052361" w:history="1">
+          <w:hyperlink w:anchor="_Toc511659878" w:history="1">
             <w:r>
               <w:rPr>
                 <w:rStyle w:val="Hyperlink"/>
@@ -2225,7 +2205,7 @@
                 <w:noProof/>
                 <w:webHidden/>
               </w:rPr>
-              <w:instrText xml:space="preserve"> PAGEREF _Toc499052361 \h </w:instrText>
+              <w:instrText xml:space="preserve"> PAGEREF _Toc511659878 \h </w:instrText>
             </w:r>
             <w:r>
               <w:rPr>
@@ -2267,7 +2247,7 @@
               <w:lang w:val="en-IE" w:eastAsia="en-IE"/>
             </w:rPr>
           </w:pPr>
-          <w:hyperlink w:anchor="_Toc499052362" w:history="1">
+          <w:hyperlink w:anchor="_Toc511659879" w:history="1">
             <w:r>
               <w:rPr>
                 <w:rStyle w:val="Hyperlink"/>
@@ -2294,7 +2274,7 @@
                 <w:noProof/>
                 <w:webHidden/>
               </w:rPr>
-              <w:instrText xml:space="preserve"> PAGEREF _Toc499052362 \h </w:instrText>
+              <w:instrText xml:space="preserve"> PAGEREF _Toc511659879 \h </w:instrText>
             </w:r>
             <w:r>
               <w:rPr>
@@ -2336,7 +2316,7 @@
               <w:lang w:val="en-IE" w:eastAsia="en-IE"/>
             </w:rPr>
           </w:pPr>
-          <w:hyperlink w:anchor="_Toc499052363" w:history="1">
+          <w:hyperlink w:anchor="_Toc511659880" w:history="1">
             <w:r>
               <w:rPr>
                 <w:rStyle w:val="Hyperlink"/>
@@ -2363,7 +2343,7 @@
                 <w:noProof/>
                 <w:webHidden/>
               </w:rPr>
-              <w:instrText xml:space="preserve"> PAGEREF _Toc499052363 \h </w:instrText>
+              <w:instrText xml:space="preserve"> PAGEREF _Toc511659880 \h </w:instrText>
             </w:r>
             <w:r>
               <w:rPr>
@@ -2405,67 +2385,51 @@
               <w:lang w:val="en-IE" w:eastAsia="en-IE"/>
             </w:rPr>
           </w:pPr>
-          <w:hyperlink w:anchor="_Toc499052364" w:history="1">
+          <w:hyperlink w:anchor="_Toc511659881" w:history="1">
             <w:r>
               <w:rPr>
                 <w:rStyle w:val="Hyperlink"/>
-                <w:sz w:val="22"/>
-                <w:szCs w:val="22"/>
               </w:rPr>
               <w:t>Functional Requirements</w:t>
             </w:r>
             <w:r>
               <w:rPr>
                 <w:webHidden/>
-                <w:sz w:val="22"/>
-                <w:szCs w:val="22"/>
               </w:rPr>
               <w:tab/>
             </w:r>
             <w:r>
               <w:rPr>
                 <w:webHidden/>
-                <w:sz w:val="22"/>
-                <w:szCs w:val="22"/>
               </w:rPr>
               <w:fldChar w:fldCharType="begin"/>
             </w:r>
             <w:r>
               <w:rPr>
                 <w:webHidden/>
-                <w:sz w:val="22"/>
-                <w:szCs w:val="22"/>
-              </w:rPr>
-              <w:instrText xml:space="preserve"> PAGEREF _Toc499052364 \h </w:instrText>
+              </w:rPr>
+              <w:instrText xml:space="preserve"> PAGEREF _Toc511659881 \h </w:instrText>
             </w:r>
             <w:r>
               <w:rPr>
                 <w:webHidden/>
-                <w:sz w:val="22"/>
-                <w:szCs w:val="22"/>
               </w:rPr>
             </w:r>
             <w:r>
               <w:rPr>
                 <w:webHidden/>
-                <w:sz w:val="22"/>
-                <w:szCs w:val="22"/>
               </w:rPr>
               <w:fldChar w:fldCharType="separate"/>
             </w:r>
             <w:r>
               <w:rPr>
                 <w:webHidden/>
-                <w:sz w:val="22"/>
-                <w:szCs w:val="22"/>
               </w:rPr>
               <w:t>9</w:t>
             </w:r>
             <w:r>
               <w:rPr>
                 <w:webHidden/>
-                <w:sz w:val="22"/>
-                <w:szCs w:val="22"/>
               </w:rPr>
               <w:fldChar w:fldCharType="end"/>
             </w:r>
@@ -2482,67 +2446,51 @@
               <w:lang w:val="en-IE" w:eastAsia="en-IE"/>
             </w:rPr>
           </w:pPr>
-          <w:hyperlink w:anchor="_Toc499052365" w:history="1">
+          <w:hyperlink w:anchor="_Toc511659882" w:history="1">
             <w:r>
               <w:rPr>
                 <w:rStyle w:val="Hyperlink"/>
-                <w:sz w:val="22"/>
-                <w:szCs w:val="22"/>
               </w:rPr>
               <w:t>High Level Design</w:t>
             </w:r>
             <w:r>
               <w:rPr>
                 <w:webHidden/>
-                <w:sz w:val="22"/>
-                <w:szCs w:val="22"/>
               </w:rPr>
               <w:tab/>
             </w:r>
             <w:r>
               <w:rPr>
                 <w:webHidden/>
-                <w:sz w:val="22"/>
-                <w:szCs w:val="22"/>
               </w:rPr>
               <w:fldChar w:fldCharType="begin"/>
             </w:r>
             <w:r>
               <w:rPr>
                 <w:webHidden/>
-                <w:sz w:val="22"/>
-                <w:szCs w:val="22"/>
-              </w:rPr>
-              <w:instrText xml:space="preserve"> PAGEREF _Toc499052365 \h </w:instrText>
+              </w:rPr>
+              <w:instrText xml:space="preserve"> PAGEREF _Toc511659882 \h </w:instrText>
             </w:r>
             <w:r>
               <w:rPr>
                 <w:webHidden/>
-                <w:sz w:val="22"/>
-                <w:szCs w:val="22"/>
               </w:rPr>
             </w:r>
             <w:r>
               <w:rPr>
                 <w:webHidden/>
-                <w:sz w:val="22"/>
-                <w:szCs w:val="22"/>
               </w:rPr>
               <w:fldChar w:fldCharType="separate"/>
             </w:r>
             <w:r>
               <w:rPr>
                 <w:webHidden/>
-                <w:sz w:val="22"/>
-                <w:szCs w:val="22"/>
               </w:rPr>
               <w:t>11</w:t>
             </w:r>
             <w:r>
               <w:rPr>
                 <w:webHidden/>
-                <w:sz w:val="22"/>
-                <w:szCs w:val="22"/>
               </w:rPr>
               <w:fldChar w:fldCharType="end"/>
             </w:r>
@@ -2559,7 +2507,7 @@
               <w:lang w:val="en-IE" w:eastAsia="en-IE"/>
             </w:rPr>
           </w:pPr>
-          <w:hyperlink w:anchor="_Toc499052366" w:history="1">
+          <w:hyperlink w:anchor="_Toc511659883" w:history="1">
             <w:r>
               <w:rPr>
                 <w:rStyle w:val="Hyperlink"/>
@@ -2586,7 +2534,7 @@
                 <w:noProof/>
                 <w:webHidden/>
               </w:rPr>
-              <w:instrText xml:space="preserve"> PAGEREF _Toc499052366 \h </w:instrText>
+              <w:instrText xml:space="preserve"> PAGEREF _Toc511659883 \h </w:instrText>
             </w:r>
             <w:r>
               <w:rPr>
@@ -2628,7 +2576,7 @@
               <w:lang w:val="en-IE" w:eastAsia="en-IE"/>
             </w:rPr>
           </w:pPr>
-          <w:hyperlink w:anchor="_Toc499052367" w:history="1">
+          <w:hyperlink w:anchor="_Toc511659884" w:history="1">
             <w:r>
               <w:rPr>
                 <w:rStyle w:val="Hyperlink"/>
@@ -2655,7 +2603,7 @@
                 <w:noProof/>
                 <w:webHidden/>
               </w:rPr>
-              <w:instrText xml:space="preserve"> PAGEREF _Toc499052367 \h </w:instrText>
+              <w:instrText xml:space="preserve"> PAGEREF _Toc511659884 \h </w:instrText>
             </w:r>
             <w:r>
               <w:rPr>
@@ -2697,7 +2645,7 @@
               <w:lang w:val="en-IE" w:eastAsia="en-IE"/>
             </w:rPr>
           </w:pPr>
-          <w:hyperlink w:anchor="_Toc499052368" w:history="1">
+          <w:hyperlink w:anchor="_Toc511659885" w:history="1">
             <w:r>
               <w:rPr>
                 <w:rStyle w:val="Hyperlink"/>
@@ -2724,7 +2672,7 @@
                 <w:noProof/>
                 <w:webHidden/>
               </w:rPr>
-              <w:instrText xml:space="preserve"> PAGEREF _Toc499052368 \h </w:instrText>
+              <w:instrText xml:space="preserve"> PAGEREF _Toc511659885 \h </w:instrText>
             </w:r>
             <w:r>
               <w:rPr>
@@ -2766,7 +2714,7 @@
               <w:lang w:val="en-IE" w:eastAsia="en-IE"/>
             </w:rPr>
           </w:pPr>
-          <w:hyperlink w:anchor="_Toc499052369" w:history="1">
+          <w:hyperlink w:anchor="_Toc511659886" w:history="1">
             <w:r>
               <w:rPr>
                 <w:rStyle w:val="Hyperlink"/>
@@ -2793,7 +2741,7 @@
                 <w:noProof/>
                 <w:webHidden/>
               </w:rPr>
-              <w:instrText xml:space="preserve"> PAGEREF _Toc499052369 \h </w:instrText>
+              <w:instrText xml:space="preserve"> PAGEREF _Toc511659886 \h </w:instrText>
             </w:r>
             <w:r>
               <w:rPr>
@@ -2835,67 +2783,51 @@
               <w:lang w:val="en-IE" w:eastAsia="en-IE"/>
             </w:rPr>
           </w:pPr>
-          <w:hyperlink w:anchor="_Toc499052370" w:history="1">
+          <w:hyperlink w:anchor="_Toc511659887" w:history="1">
             <w:r>
               <w:rPr>
                 <w:rStyle w:val="Hyperlink"/>
-                <w:sz w:val="22"/>
-                <w:szCs w:val="22"/>
               </w:rPr>
               <w:t>Preliminary Schedule</w:t>
             </w:r>
             <w:r>
               <w:rPr>
                 <w:webHidden/>
-                <w:sz w:val="22"/>
-                <w:szCs w:val="22"/>
               </w:rPr>
               <w:tab/>
             </w:r>
             <w:r>
               <w:rPr>
                 <w:webHidden/>
-                <w:sz w:val="22"/>
-                <w:szCs w:val="22"/>
               </w:rPr>
               <w:fldChar w:fldCharType="begin"/>
             </w:r>
             <w:r>
               <w:rPr>
                 <w:webHidden/>
-                <w:sz w:val="22"/>
-                <w:szCs w:val="22"/>
-              </w:rPr>
-              <w:instrText xml:space="preserve"> PAGEREF _Toc499052370 \h </w:instrText>
+              </w:rPr>
+              <w:instrText xml:space="preserve"> PAGEREF _Toc511659887 \h </w:instrText>
             </w:r>
             <w:r>
               <w:rPr>
                 <w:webHidden/>
-                <w:sz w:val="22"/>
-                <w:szCs w:val="22"/>
               </w:rPr>
             </w:r>
             <w:r>
               <w:rPr>
                 <w:webHidden/>
-                <w:sz w:val="22"/>
-                <w:szCs w:val="22"/>
               </w:rPr>
               <w:fldChar w:fldCharType="separate"/>
             </w:r>
             <w:r>
               <w:rPr>
                 <w:webHidden/>
-                <w:sz w:val="22"/>
-                <w:szCs w:val="22"/>
               </w:rPr>
               <w:t>15</w:t>
             </w:r>
             <w:r>
               <w:rPr>
                 <w:webHidden/>
-                <w:sz w:val="22"/>
-                <w:szCs w:val="22"/>
               </w:rPr>
               <w:fldChar w:fldCharType="end"/>
             </w:r>
@@ -2904,8 +2836,7 @@
         <w:p>
           <w:pPr>
             <w:sectPr>
-              <w:headerReference w:type="default" r:id="rId10"/>
-              <w:headerReference w:type="first" r:id="rId11"/>
+              <w:headerReference w:type="first" r:id="rId10"/>
               <w:pgSz w:w="11900" w:h="16840"/>
               <w:pgMar w:top="1440" w:right="1440" w:bottom="1440" w:left="1440" w:header="708" w:footer="708" w:gutter="0"/>
               <w:cols w:space="708"/>
@@ -2928,7 +2859,8 @@
       <w:pPr>
         <w:pStyle w:val="Heading1"/>
       </w:pPr>
-      <w:bookmarkStart w:id="1" w:name="_Toc499052346"/>
+      <w:bookmarkStart w:id="1" w:name="_Toc511659863"/>
+      <w:bookmarkEnd w:id="0"/>
       <w:r>
         <w:lastRenderedPageBreak/>
         <w:t>Introduction</w:t>
@@ -2939,7 +2871,7 @@
       <w:pPr>
         <w:pStyle w:val="Heading2"/>
       </w:pPr>
-      <w:bookmarkStart w:id="2" w:name="_Toc499052347"/>
+      <w:bookmarkStart w:id="2" w:name="_Toc511659864"/>
       <w:r>
         <w:t>Overview</w:t>
       </w:r>
@@ -3347,7 +3279,7 @@
       <w:pPr>
         <w:pStyle w:val="Heading2"/>
       </w:pPr>
-      <w:bookmarkStart w:id="3" w:name="_Toc499052348"/>
+      <w:bookmarkStart w:id="3" w:name="_Toc511659865"/>
       <w:r>
         <w:t>Business Context</w:t>
       </w:r>
@@ -3532,7 +3464,7 @@
       <w:pPr>
         <w:pStyle w:val="Heading2"/>
       </w:pPr>
-      <w:bookmarkStart w:id="4" w:name="_Toc499052349"/>
+      <w:bookmarkStart w:id="4" w:name="_Toc511659866"/>
       <w:r>
         <w:lastRenderedPageBreak/>
         <w:t>Glossary</w:t>
@@ -3573,7 +3505,7 @@
         </w:rPr>
         <w:t>A continuously growing list of </w:t>
       </w:r>
-      <w:hyperlink r:id="rId12" w:tooltip="Record (computer science)" w:history="1">
+      <w:hyperlink r:id="rId11" w:tooltip="Record (computer science)" w:history="1">
         <w:r>
           <w:rPr>
             <w:rFonts w:eastAsia="Arial Unicode MS" w:cs="Arial"/>
@@ -3757,11 +3689,9 @@
       <w:r>
         <w:t xml:space="preserve">A branch of the </w:t>
       </w:r>
-      <w:proofErr w:type="spellStart"/>
       <w:r>
         <w:t>Hyperledger</w:t>
       </w:r>
-      <w:proofErr w:type="spellEnd"/>
       <w:r>
         <w:t xml:space="preserve"> P</w:t>
       </w:r>
@@ -3944,7 +3874,7 @@
       <w:pPr>
         <w:pStyle w:val="Heading1"/>
       </w:pPr>
-      <w:bookmarkStart w:id="5" w:name="_Toc499052350"/>
+      <w:bookmarkStart w:id="5" w:name="_Toc511659867"/>
       <w:r>
         <w:lastRenderedPageBreak/>
         <w:t>General Description</w:t>
@@ -3956,7 +3886,7 @@
       <w:pPr>
         <w:pStyle w:val="Heading2"/>
       </w:pPr>
-      <w:bookmarkStart w:id="6" w:name="_Toc499052351"/>
+      <w:bookmarkStart w:id="6" w:name="_Toc511659868"/>
       <w:r>
         <w:t>Product / System Functions</w:t>
       </w:r>
@@ -3988,7 +3918,7 @@
         <w:pStyle w:val="Heading3"/>
         <w:ind w:firstLine="720"/>
       </w:pPr>
-      <w:bookmarkStart w:id="7" w:name="_Toc499052352"/>
+      <w:bookmarkStart w:id="7" w:name="_Toc511659869"/>
       <w:r>
         <w:t>Mobile Application</w:t>
       </w:r>
@@ -4067,7 +3997,7 @@
         <w:pStyle w:val="Heading3"/>
         <w:ind w:firstLine="720"/>
       </w:pPr>
-      <w:bookmarkStart w:id="8" w:name="_Toc499052353"/>
+      <w:bookmarkStart w:id="8" w:name="_Toc511659870"/>
       <w:r>
         <w:t xml:space="preserve">Evaluation </w:t>
       </w:r>
@@ -4157,7 +4087,7 @@
         <w:pStyle w:val="Heading3"/>
         <w:ind w:firstLine="720"/>
       </w:pPr>
-      <w:bookmarkStart w:id="9" w:name="_Toc499052354"/>
+      <w:bookmarkStart w:id="9" w:name="_Toc511659871"/>
       <w:r>
         <w:t>Backend Server</w:t>
       </w:r>
@@ -4196,7 +4126,7 @@
       <w:pPr>
         <w:pStyle w:val="Heading2"/>
       </w:pPr>
-      <w:bookmarkStart w:id="10" w:name="_Toc499052355"/>
+      <w:bookmarkStart w:id="10" w:name="_Toc511659872"/>
       <w:r>
         <w:lastRenderedPageBreak/>
         <w:t>User Characteristics and Objectives</w:t>
@@ -4349,7 +4279,7 @@
                           <pic:cNvPicPr/>
                         </pic:nvPicPr>
                         <pic:blipFill>
-                          <a:blip r:embed="rId13">
+                          <a:blip r:embed="rId12">
                             <a:extLst>
                               <a:ext uri="{28A0092B-C50C-407E-A947-70E740481C1C}">
                                 <a14:useLocalDpi xmlns:a14="http://schemas.microsoft.com/office/drawing/2010/main" val="0"/>
@@ -4596,7 +4526,7 @@
                           <pic:cNvPicPr/>
                         </pic:nvPicPr>
                         <pic:blipFill>
-                          <a:blip r:embed="rId14">
+                          <a:blip r:embed="rId13">
                             <a:extLst>
                               <a:ext uri="{28A0092B-C50C-407E-A947-70E740481C1C}">
                                 <a14:useLocalDpi xmlns:a14="http://schemas.microsoft.com/office/drawing/2010/main" val="0"/>
@@ -5326,7 +5256,7 @@
       <w:pPr>
         <w:pStyle w:val="Heading2"/>
       </w:pPr>
-      <w:bookmarkStart w:id="11" w:name="_Toc499052356"/>
+      <w:bookmarkStart w:id="11" w:name="_Toc511659873"/>
       <w:r>
         <w:lastRenderedPageBreak/>
         <w:t>Operational Scenarios</w:t>
@@ -5365,7 +5295,7 @@
       <w:pPr>
         <w:pStyle w:val="Heading3"/>
       </w:pPr>
-      <w:bookmarkStart w:id="12" w:name="_Toc499052357"/>
+      <w:bookmarkStart w:id="12" w:name="_Toc511659874"/>
       <w:r>
         <w:t>Mobile Application Scenarios</w:t>
       </w:r>
@@ -5626,7 +5556,7 @@
       <w:pPr>
         <w:pStyle w:val="Heading3"/>
       </w:pPr>
-      <w:bookmarkStart w:id="13" w:name="_Toc499052358"/>
+      <w:bookmarkStart w:id="13" w:name="_Toc511659875"/>
       <w:r>
         <w:lastRenderedPageBreak/>
         <w:t>Submission Component</w:t>
@@ -5788,7 +5718,7 @@
       <w:pPr>
         <w:pStyle w:val="Heading2"/>
       </w:pPr>
-      <w:bookmarkStart w:id="14" w:name="_Toc499052359"/>
+      <w:bookmarkStart w:id="14" w:name="_Toc511659876"/>
       <w:r>
         <w:lastRenderedPageBreak/>
         <w:t>Constraints</w:t>
@@ -5805,7 +5735,7 @@
       <w:pPr>
         <w:pStyle w:val="Heading3"/>
       </w:pPr>
-      <w:bookmarkStart w:id="15" w:name="_Toc499052360"/>
+      <w:bookmarkStart w:id="15" w:name="_Toc511659877"/>
       <w:r>
         <w:t>Security</w:t>
       </w:r>
@@ -5841,7 +5771,7 @@
       <w:pPr>
         <w:pStyle w:val="Heading3"/>
       </w:pPr>
-      <w:bookmarkStart w:id="16" w:name="_Toc499052361"/>
+      <w:bookmarkStart w:id="16" w:name="_Toc511659878"/>
       <w:r>
         <w:t xml:space="preserve">Mobile </w:t>
       </w:r>
@@ -5890,7 +5820,7 @@
       <w:r>
         <w:t xml:space="preserve"> Android support will be for version 5.0 and upwards due to the large market share of </w:t>
       </w:r>
-      <w:hyperlink r:id="rId15" w:history="1">
+      <w:hyperlink r:id="rId14" w:history="1">
         <w:r>
           <w:rPr>
             <w:rStyle w:val="Hyperlink"/>
@@ -5912,7 +5842,7 @@
       <w:pPr>
         <w:pStyle w:val="Heading3"/>
       </w:pPr>
-      <w:bookmarkStart w:id="17" w:name="_Toc499052362"/>
+      <w:bookmarkStart w:id="17" w:name="_Toc511659879"/>
       <w:r>
         <w:t>Speed</w:t>
       </w:r>
@@ -5954,7 +5884,7 @@
       <w:pPr>
         <w:pStyle w:val="Heading3"/>
       </w:pPr>
-      <w:bookmarkStart w:id="18" w:name="_Toc499052363"/>
+      <w:bookmarkStart w:id="18" w:name="_Toc511659880"/>
       <w:r>
         <w:t>Ease of use</w:t>
       </w:r>
@@ -5984,7 +5914,7 @@
       <w:pPr>
         <w:pStyle w:val="Heading1"/>
       </w:pPr>
-      <w:bookmarkStart w:id="19" w:name="_Toc499052364"/>
+      <w:bookmarkStart w:id="19" w:name="_Toc511659881"/>
       <w:r>
         <w:lastRenderedPageBreak/>
         <w:t>Functional Requirements</w:t>
@@ -7923,14 +7853,12 @@
               </w:rPr>
               <w:t xml:space="preserve"> implementation of the models in the </w:t>
             </w:r>
-            <w:proofErr w:type="spellStart"/>
             <w:r>
               <w:rPr>
                 <w:bCs/>
               </w:rPr>
               <w:t>Hyperledger</w:t>
             </w:r>
-            <w:proofErr w:type="spellEnd"/>
             <w:r>
               <w:rPr>
                 <w:bCs/>
@@ -8333,7 +8261,7 @@
       <w:pPr>
         <w:pStyle w:val="Heading1"/>
       </w:pPr>
-      <w:bookmarkStart w:id="20" w:name="_Toc499052365"/>
+      <w:bookmarkStart w:id="20" w:name="_Toc511659882"/>
       <w:r>
         <w:lastRenderedPageBreak/>
         <w:t>High Level Design</w:t>
@@ -8363,7 +8291,7 @@
       <w:pPr>
         <w:pStyle w:val="Heading3"/>
       </w:pPr>
-      <w:bookmarkStart w:id="21" w:name="_Toc499052366"/>
+      <w:bookmarkStart w:id="21" w:name="_Toc511659883"/>
       <w:r>
         <w:t>Application – High Level Overview</w:t>
       </w:r>
@@ -8396,7 +8324,7 @@
                     </pic:cNvPicPr>
                   </pic:nvPicPr>
                   <pic:blipFill>
-                    <a:blip r:embed="rId16">
+                    <a:blip r:embed="rId15">
                       <a:extLst>
                         <a:ext uri="{28A0092B-C50C-407E-A947-70E740481C1C}">
                           <a14:useLocalDpi xmlns:a14="http://schemas.microsoft.com/office/drawing/2010/main" val="0"/>
@@ -8498,7 +8426,7 @@
       <w:pPr>
         <w:pStyle w:val="Heading3"/>
       </w:pPr>
-      <w:bookmarkStart w:id="22" w:name="_Toc499052367"/>
+      <w:bookmarkStart w:id="22" w:name="_Toc511659884"/>
       <w:r>
         <w:lastRenderedPageBreak/>
         <w:t xml:space="preserve">Sequence Diagram – </w:t>
@@ -8543,7 +8471,7 @@
                     </pic:cNvPicPr>
                   </pic:nvPicPr>
                   <pic:blipFill>
-                    <a:blip r:embed="rId17">
+                    <a:blip r:embed="rId16">
                       <a:extLst>
                         <a:ext uri="{28A0092B-C50C-407E-A947-70E740481C1C}">
                           <a14:useLocalDpi xmlns:a14="http://schemas.microsoft.com/office/drawing/2010/main" val="0"/>
@@ -8643,7 +8571,7 @@
       <w:pPr>
         <w:pStyle w:val="Heading3"/>
       </w:pPr>
-      <w:bookmarkStart w:id="23" w:name="_Toc499052368"/>
+      <w:bookmarkStart w:id="23" w:name="_Toc511659885"/>
       <w:r>
         <w:lastRenderedPageBreak/>
         <w:t>Sequence Diagram – Verification Implementation</w:t>
@@ -8688,7 +8616,7 @@
                     </pic:cNvPicPr>
                   </pic:nvPicPr>
                   <pic:blipFill>
-                    <a:blip r:embed="rId18">
+                    <a:blip r:embed="rId17">
                       <a:extLst>
                         <a:ext uri="{28A0092B-C50C-407E-A947-70E740481C1C}">
                           <a14:useLocalDpi xmlns:a14="http://schemas.microsoft.com/office/drawing/2010/main" val="0"/>
@@ -8763,7 +8691,7 @@
       <w:pPr>
         <w:pStyle w:val="Heading3"/>
       </w:pPr>
-      <w:bookmarkStart w:id="24" w:name="_Toc499052369"/>
+      <w:bookmarkStart w:id="24" w:name="_Toc511659886"/>
       <w:r>
         <w:lastRenderedPageBreak/>
         <w:t>Object Diagram – Blockchain Models</w:t>
@@ -8798,7 +8726,7 @@
                     </pic:cNvPicPr>
                   </pic:nvPicPr>
                   <pic:blipFill>
-                    <a:blip r:embed="rId19">
+                    <a:blip r:embed="rId18">
                       <a:extLst>
                         <a:ext uri="{28A0092B-C50C-407E-A947-70E740481C1C}">
                           <a14:useLocalDpi xmlns:a14="http://schemas.microsoft.com/office/drawing/2010/main" val="0"/>
@@ -8887,7 +8815,7 @@
       <w:pPr>
         <w:pStyle w:val="Heading1"/>
       </w:pPr>
-      <w:bookmarkStart w:id="25" w:name="_Toc499052370"/>
+      <w:bookmarkStart w:id="25" w:name="_Toc511659887"/>
       <w:r>
         <w:lastRenderedPageBreak/>
         <w:t>Preliminary Schedule</w:t>
@@ -8936,7 +8864,7 @@
       <w:r>
         <w:t xml:space="preserve">m using </w:t>
       </w:r>
-      <w:hyperlink r:id="rId20" w:history="1">
+      <w:hyperlink r:id="rId19" w:history="1">
         <w:r>
           <w:rPr>
             <w:rStyle w:val="Hyperlink"/>
@@ -8992,8 +8920,8 @@
     <w:p>
       <w:pPr>
         <w:sectPr>
-          <w:headerReference w:type="default" r:id="rId21"/>
-          <w:footerReference w:type="default" r:id="rId22"/>
+          <w:headerReference w:type="default" r:id="rId20"/>
+          <w:footerReference w:type="default" r:id="rId21"/>
           <w:pgSz w:w="11900" w:h="16840"/>
           <w:pgMar w:top="1440" w:right="1440" w:bottom="1440" w:left="1440" w:header="708" w:footer="708" w:gutter="0"/>
           <w:pgNumType w:start="1"/>
@@ -22849,7 +22777,7 @@
 </file>
 
 <file path=word/endnotes.xml><?xml version="1.0" encoding="utf-8"?>
-<w:endnotes xmlns:wpc="http://schemas.microsoft.com/office/word/2010/wordprocessingCanvas" xmlns:mo="http://schemas.microsoft.com/office/mac/office/2008/main" xmlns:mc="http://schemas.openxmlformats.org/markup-compatibility/2006" xmlns:mv="urn:schemas-microsoft-com:mac:vml" xmlns:o="urn:schemas-microsoft-com:office:office" xmlns:r="http://schemas.openxmlformats.org/officeDocument/2006/relationships" xmlns:m="http://schemas.openxmlformats.org/officeDocument/2006/math" xmlns:v="urn:schemas-microsoft-com:vml" xmlns:wp14="http://schemas.microsoft.com/office/word/2010/wordprocessingDrawing" xmlns:wp="http://schemas.openxmlformats.org/drawingml/2006/wordprocessingDrawing" xmlns:w10="urn:schemas-microsoft-com:office:word" xmlns:w="http://schemas.openxmlformats.org/wordprocessingml/2006/main" xmlns:w14="http://schemas.microsoft.com/office/word/2010/wordml" xmlns:w15="http://schemas.microsoft.com/office/word/2012/wordml" xmlns:wpg="http://schemas.microsoft.com/office/word/2010/wordprocessingGroup" xmlns:wpi="http://schemas.microsoft.com/office/word/2010/wordprocessingInk" xmlns:wne="http://schemas.microsoft.com/office/word/2006/wordml" xmlns:wps="http://schemas.microsoft.com/office/word/2010/wordprocessingShape" mc:Ignorable="w14 w15 wp14">
+<w:endnotes xmlns:wpc="http://schemas.microsoft.com/office/word/2010/wordprocessingCanvas" xmlns:cx="http://schemas.microsoft.com/office/drawing/2014/chartex" xmlns:cx1="http://schemas.microsoft.com/office/drawing/2015/9/8/chartex" xmlns:cx2="http://schemas.microsoft.com/office/drawing/2015/10/21/chartex" xmlns:cx3="http://schemas.microsoft.com/office/drawing/2016/5/9/chartex" xmlns:cx4="http://schemas.microsoft.com/office/drawing/2016/5/10/chartex" xmlns:cx5="http://schemas.microsoft.com/office/drawing/2016/5/11/chartex" xmlns:cx6="http://schemas.microsoft.com/office/drawing/2016/5/12/chartex" xmlns:cx7="http://schemas.microsoft.com/office/drawing/2016/5/13/chartex" xmlns:cx8="http://schemas.microsoft.com/office/drawing/2016/5/14/chartex" xmlns:mc="http://schemas.openxmlformats.org/markup-compatibility/2006" xmlns:aink="http://schemas.microsoft.com/office/drawing/2016/ink" xmlns:am3d="http://schemas.microsoft.com/office/drawing/2017/model3d" xmlns:o="urn:schemas-microsoft-com:office:office" xmlns:r="http://schemas.openxmlformats.org/officeDocument/2006/relationships" xmlns:m="http://schemas.openxmlformats.org/officeDocument/2006/math" xmlns:v="urn:schemas-microsoft-com:vml" xmlns:wp14="http://schemas.microsoft.com/office/word/2010/wordprocessingDrawing" xmlns:wp="http://schemas.openxmlformats.org/drawingml/2006/wordprocessingDrawing" xmlns:w10="urn:schemas-microsoft-com:office:word" xmlns:w="http://schemas.openxmlformats.org/wordprocessingml/2006/main" xmlns:w14="http://schemas.microsoft.com/office/word/2010/wordml" xmlns:w15="http://schemas.microsoft.com/office/word/2012/wordml" xmlns:w16cid="http://schemas.microsoft.com/office/word/2016/wordml/cid" xmlns:w16se="http://schemas.microsoft.com/office/word/2015/wordml/symex" xmlns:wpg="http://schemas.microsoft.com/office/word/2010/wordprocessingGroup" xmlns:wpi="http://schemas.microsoft.com/office/word/2010/wordprocessingInk" xmlns:wne="http://schemas.microsoft.com/office/word/2006/wordml" xmlns:wps="http://schemas.microsoft.com/office/word/2010/wordprocessingShape" mc:Ignorable="w14 w15 w16se w16cid wp14">
   <w:endnote w:type="separator" w:id="-1">
     <w:p>
       <w:r>
@@ -22868,7 +22796,7 @@
 </file>
 
 <file path=word/footer1.xml><?xml version="1.0" encoding="utf-8"?>
-<w:ftr xmlns:wpc="http://schemas.microsoft.com/office/word/2010/wordprocessingCanvas" xmlns:mo="http://schemas.microsoft.com/office/mac/office/2008/main" xmlns:mc="http://schemas.openxmlformats.org/markup-compatibility/2006" xmlns:mv="urn:schemas-microsoft-com:mac:vml" xmlns:o="urn:schemas-microsoft-com:office:office" xmlns:r="http://schemas.openxmlformats.org/officeDocument/2006/relationships" xmlns:m="http://schemas.openxmlformats.org/officeDocument/2006/math" xmlns:v="urn:schemas-microsoft-com:vml" xmlns:wp14="http://schemas.microsoft.com/office/word/2010/wordprocessingDrawing" xmlns:wp="http://schemas.openxmlformats.org/drawingml/2006/wordprocessingDrawing" xmlns:w10="urn:schemas-microsoft-com:office:word" xmlns:w="http://schemas.openxmlformats.org/wordprocessingml/2006/main" xmlns:w14="http://schemas.microsoft.com/office/word/2010/wordml" xmlns:w15="http://schemas.microsoft.com/office/word/2012/wordml" xmlns:wpg="http://schemas.microsoft.com/office/word/2010/wordprocessingGroup" xmlns:wpi="http://schemas.microsoft.com/office/word/2010/wordprocessingInk" xmlns:wne="http://schemas.microsoft.com/office/word/2006/wordml" xmlns:wps="http://schemas.microsoft.com/office/word/2010/wordprocessingShape" mc:Ignorable="w14 w15 wp14">
+<w:ftr xmlns:wpc="http://schemas.microsoft.com/office/word/2010/wordprocessingCanvas" xmlns:cx="http://schemas.microsoft.com/office/drawing/2014/chartex" xmlns:cx1="http://schemas.microsoft.com/office/drawing/2015/9/8/chartex" xmlns:cx2="http://schemas.microsoft.com/office/drawing/2015/10/21/chartex" xmlns:cx3="http://schemas.microsoft.com/office/drawing/2016/5/9/chartex" xmlns:cx4="http://schemas.microsoft.com/office/drawing/2016/5/10/chartex" xmlns:cx5="http://schemas.microsoft.com/office/drawing/2016/5/11/chartex" xmlns:cx6="http://schemas.microsoft.com/office/drawing/2016/5/12/chartex" xmlns:cx7="http://schemas.microsoft.com/office/drawing/2016/5/13/chartex" xmlns:cx8="http://schemas.microsoft.com/office/drawing/2016/5/14/chartex" xmlns:mc="http://schemas.openxmlformats.org/markup-compatibility/2006" xmlns:aink="http://schemas.microsoft.com/office/drawing/2016/ink" xmlns:am3d="http://schemas.microsoft.com/office/drawing/2017/model3d" xmlns:o="urn:schemas-microsoft-com:office:office" xmlns:r="http://schemas.openxmlformats.org/officeDocument/2006/relationships" xmlns:m="http://schemas.openxmlformats.org/officeDocument/2006/math" xmlns:v="urn:schemas-microsoft-com:vml" xmlns:wp14="http://schemas.microsoft.com/office/word/2010/wordprocessingDrawing" xmlns:wp="http://schemas.openxmlformats.org/drawingml/2006/wordprocessingDrawing" xmlns:w10="urn:schemas-microsoft-com:office:word" xmlns:w="http://schemas.openxmlformats.org/wordprocessingml/2006/main" xmlns:w14="http://schemas.microsoft.com/office/word/2010/wordml" xmlns:w15="http://schemas.microsoft.com/office/word/2012/wordml" xmlns:w16cid="http://schemas.microsoft.com/office/word/2016/wordml/cid" xmlns:w16se="http://schemas.microsoft.com/office/word/2015/wordml/symex" xmlns:wpg="http://schemas.microsoft.com/office/word/2010/wordprocessingGroup" xmlns:wpi="http://schemas.microsoft.com/office/word/2010/wordprocessingInk" xmlns:wne="http://schemas.microsoft.com/office/word/2006/wordml" xmlns:wps="http://schemas.microsoft.com/office/word/2010/wordprocessingShape" mc:Ignorable="w14 w15 w16se w16cid wp14">
   <w:sdt>
     <w:sdtPr>
       <w:id w:val="-2138633076"/>
@@ -22935,7 +22863,7 @@
 </file>
 
 <file path=word/footnotes.xml><?xml version="1.0" encoding="utf-8"?>
-<w:footnotes xmlns:wpc="http://schemas.microsoft.com/office/word/2010/wordprocessingCanvas" xmlns:mo="http://schemas.microsoft.com/office/mac/office/2008/main" xmlns:mc="http://schemas.openxmlformats.org/markup-compatibility/2006" xmlns:mv="urn:schemas-microsoft-com:mac:vml" xmlns:o="urn:schemas-microsoft-com:office:office" xmlns:r="http://schemas.openxmlformats.org/officeDocument/2006/relationships" xmlns:m="http://schemas.openxmlformats.org/officeDocument/2006/math" xmlns:v="urn:schemas-microsoft-com:vml" xmlns:wp14="http://schemas.microsoft.com/office/word/2010/wordprocessingDrawing" xmlns:wp="http://schemas.openxmlformats.org/drawingml/2006/wordprocessingDrawing" xmlns:w10="urn:schemas-microsoft-com:office:word" xmlns:w="http://schemas.openxmlformats.org/wordprocessingml/2006/main" xmlns:w14="http://schemas.microsoft.com/office/word/2010/wordml" xmlns:w15="http://schemas.microsoft.com/office/word/2012/wordml" xmlns:wpg="http://schemas.microsoft.com/office/word/2010/wordprocessingGroup" xmlns:wpi="http://schemas.microsoft.com/office/word/2010/wordprocessingInk" xmlns:wne="http://schemas.microsoft.com/office/word/2006/wordml" xmlns:wps="http://schemas.microsoft.com/office/word/2010/wordprocessingShape" mc:Ignorable="w14 w15 wp14">
+<w:footnotes xmlns:wpc="http://schemas.microsoft.com/office/word/2010/wordprocessingCanvas" xmlns:cx="http://schemas.microsoft.com/office/drawing/2014/chartex" xmlns:cx1="http://schemas.microsoft.com/office/drawing/2015/9/8/chartex" xmlns:cx2="http://schemas.microsoft.com/office/drawing/2015/10/21/chartex" xmlns:cx3="http://schemas.microsoft.com/office/drawing/2016/5/9/chartex" xmlns:cx4="http://schemas.microsoft.com/office/drawing/2016/5/10/chartex" xmlns:cx5="http://schemas.microsoft.com/office/drawing/2016/5/11/chartex" xmlns:cx6="http://schemas.microsoft.com/office/drawing/2016/5/12/chartex" xmlns:cx7="http://schemas.microsoft.com/office/drawing/2016/5/13/chartex" xmlns:cx8="http://schemas.microsoft.com/office/drawing/2016/5/14/chartex" xmlns:mc="http://schemas.openxmlformats.org/markup-compatibility/2006" xmlns:aink="http://schemas.microsoft.com/office/drawing/2016/ink" xmlns:am3d="http://schemas.microsoft.com/office/drawing/2017/model3d" xmlns:o="urn:schemas-microsoft-com:office:office" xmlns:r="http://schemas.openxmlformats.org/officeDocument/2006/relationships" xmlns:m="http://schemas.openxmlformats.org/officeDocument/2006/math" xmlns:v="urn:schemas-microsoft-com:vml" xmlns:wp14="http://schemas.microsoft.com/office/word/2010/wordprocessingDrawing" xmlns:wp="http://schemas.openxmlformats.org/drawingml/2006/wordprocessingDrawing" xmlns:w10="urn:schemas-microsoft-com:office:word" xmlns:w="http://schemas.openxmlformats.org/wordprocessingml/2006/main" xmlns:w14="http://schemas.microsoft.com/office/word/2010/wordml" xmlns:w15="http://schemas.microsoft.com/office/word/2012/wordml" xmlns:w16cid="http://schemas.microsoft.com/office/word/2016/wordml/cid" xmlns:w16se="http://schemas.microsoft.com/office/word/2015/wordml/symex" xmlns:wpg="http://schemas.microsoft.com/office/word/2010/wordprocessingGroup" xmlns:wpi="http://schemas.microsoft.com/office/word/2010/wordprocessingInk" xmlns:wne="http://schemas.microsoft.com/office/word/2006/wordml" xmlns:wps="http://schemas.microsoft.com/office/word/2010/wordprocessingShape" mc:Ignorable="w14 w15 w16se w16cid wp14">
   <w:footnote w:type="separator" w:id="-1">
     <w:p>
       <w:r>
@@ -22954,51 +22882,7 @@
 </file>
 
 <file path=word/header1.xml><?xml version="1.0" encoding="utf-8"?>
-<w:hdr xmlns:wpc="http://schemas.microsoft.com/office/word/2010/wordprocessingCanvas" xmlns:mo="http://schemas.microsoft.com/office/mac/office/2008/main" xmlns:mc="http://schemas.openxmlformats.org/markup-compatibility/2006" xmlns:mv="urn:schemas-microsoft-com:mac:vml" xmlns:o="urn:schemas-microsoft-com:office:office" xmlns:r="http://schemas.openxmlformats.org/officeDocument/2006/relationships" xmlns:m="http://schemas.openxmlformats.org/officeDocument/2006/math" xmlns:v="urn:schemas-microsoft-com:vml" xmlns:wp14="http://schemas.microsoft.com/office/word/2010/wordprocessingDrawing" xmlns:wp="http://schemas.openxmlformats.org/drawingml/2006/wordprocessingDrawing" xmlns:w10="urn:schemas-microsoft-com:office:word" xmlns:w="http://schemas.openxmlformats.org/wordprocessingml/2006/main" xmlns:w14="http://schemas.microsoft.com/office/word/2010/wordml" xmlns:w15="http://schemas.microsoft.com/office/word/2012/wordml" xmlns:wpg="http://schemas.microsoft.com/office/word/2010/wordprocessingGroup" xmlns:wpi="http://schemas.microsoft.com/office/word/2010/wordprocessingInk" xmlns:wne="http://schemas.microsoft.com/office/word/2006/wordml" xmlns:wps="http://schemas.microsoft.com/office/word/2010/wordprocessingShape" mc:Ignorable="w14 w15 wp14">
-  <w:p>
-    <w:pPr>
-      <w:pStyle w:val="Header"/>
-      <w:pBdr>
-        <w:bottom w:val="single" w:sz="4" w:space="8" w:color="4A66AC" w:themeColor="accent1"/>
-      </w:pBdr>
-      <w:spacing w:after="360"/>
-      <w:contextualSpacing/>
-      <w:jc w:val="right"/>
-      <w:rPr>
-        <w:color w:val="404040" w:themeColor="text1" w:themeTint="BF"/>
-      </w:rPr>
-    </w:pPr>
-    <w:sdt>
-      <w:sdtPr>
-        <w:rPr>
-          <w:color w:val="404040" w:themeColor="text1" w:themeTint="BF"/>
-        </w:rPr>
-        <w:alias w:val="Title"/>
-        <w:tag w:val=""/>
-        <w:id w:val="-282346294"/>
-        <w:dataBinding w:prefixMappings="xmlns:ns0='http://purl.org/dc/elements/1.1/' xmlns:ns1='http://schemas.openxmlformats.org/package/2006/metadata/core-properties' " w:xpath="/ns1:coreProperties[1]/ns0:title[1]" w:storeItemID="{6C3C8BC8-F283-45AE-878A-BAB7291924A1}"/>
-        <w:text/>
-      </w:sdtPr>
-      <w:sdtContent>
-        <w:r>
-          <w:rPr>
-            <w:color w:val="404040" w:themeColor="text1" w:themeTint="BF"/>
-          </w:rPr>
-          <w:t>Functional Specification</w:t>
-        </w:r>
-      </w:sdtContent>
-    </w:sdt>
-  </w:p>
-  <w:p>
-    <w:pPr>
-      <w:pStyle w:val="Header"/>
-    </w:pPr>
-  </w:p>
-</w:hdr>
-</file>
-
-<file path=word/header2.xml><?xml version="1.0" encoding="utf-8"?>
-<w:hdr xmlns:wpc="http://schemas.microsoft.com/office/word/2010/wordprocessingCanvas" xmlns:mo="http://schemas.microsoft.com/office/mac/office/2008/main" xmlns:mc="http://schemas.openxmlformats.org/markup-compatibility/2006" xmlns:mv="urn:schemas-microsoft-com:mac:vml" xmlns:o="urn:schemas-microsoft-com:office:office" xmlns:r="http://schemas.openxmlformats.org/officeDocument/2006/relationships" xmlns:m="http://schemas.openxmlformats.org/officeDocument/2006/math" xmlns:v="urn:schemas-microsoft-com:vml" xmlns:wp14="http://schemas.microsoft.com/office/word/2010/wordprocessingDrawing" xmlns:wp="http://schemas.openxmlformats.org/drawingml/2006/wordprocessingDrawing" xmlns:w10="urn:schemas-microsoft-com:office:word" xmlns:w="http://schemas.openxmlformats.org/wordprocessingml/2006/main" xmlns:w14="http://schemas.microsoft.com/office/word/2010/wordml" xmlns:w15="http://schemas.microsoft.com/office/word/2012/wordml" xmlns:wpg="http://schemas.microsoft.com/office/word/2010/wordprocessingGroup" xmlns:wpi="http://schemas.microsoft.com/office/word/2010/wordprocessingInk" xmlns:wne="http://schemas.microsoft.com/office/word/2006/wordml" xmlns:wps="http://schemas.microsoft.com/office/word/2010/wordprocessingShape" mc:Ignorable="w14 w15 wp14">
+<w:hdr xmlns:wpc="http://schemas.microsoft.com/office/word/2010/wordprocessingCanvas" xmlns:cx="http://schemas.microsoft.com/office/drawing/2014/chartex" xmlns:cx1="http://schemas.microsoft.com/office/drawing/2015/9/8/chartex" xmlns:cx2="http://schemas.microsoft.com/office/drawing/2015/10/21/chartex" xmlns:cx3="http://schemas.microsoft.com/office/drawing/2016/5/9/chartex" xmlns:cx4="http://schemas.microsoft.com/office/drawing/2016/5/10/chartex" xmlns:cx5="http://schemas.microsoft.com/office/drawing/2016/5/11/chartex" xmlns:cx6="http://schemas.microsoft.com/office/drawing/2016/5/12/chartex" xmlns:cx7="http://schemas.microsoft.com/office/drawing/2016/5/13/chartex" xmlns:cx8="http://schemas.microsoft.com/office/drawing/2016/5/14/chartex" xmlns:mc="http://schemas.openxmlformats.org/markup-compatibility/2006" xmlns:aink="http://schemas.microsoft.com/office/drawing/2016/ink" xmlns:am3d="http://schemas.microsoft.com/office/drawing/2017/model3d" xmlns:o="urn:schemas-microsoft-com:office:office" xmlns:r="http://schemas.openxmlformats.org/officeDocument/2006/relationships" xmlns:m="http://schemas.openxmlformats.org/officeDocument/2006/math" xmlns:v="urn:schemas-microsoft-com:vml" xmlns:wp14="http://schemas.microsoft.com/office/word/2010/wordprocessingDrawing" xmlns:wp="http://schemas.openxmlformats.org/drawingml/2006/wordprocessingDrawing" xmlns:w10="urn:schemas-microsoft-com:office:word" xmlns:w="http://schemas.openxmlformats.org/wordprocessingml/2006/main" xmlns:w14="http://schemas.microsoft.com/office/word/2010/wordml" xmlns:w15="http://schemas.microsoft.com/office/word/2012/wordml" xmlns:w16cid="http://schemas.microsoft.com/office/word/2016/wordml/cid" xmlns:w16se="http://schemas.microsoft.com/office/word/2015/wordml/symex" xmlns:wpg="http://schemas.microsoft.com/office/word/2010/wordprocessingGroup" xmlns:wpi="http://schemas.microsoft.com/office/word/2010/wordprocessingInk" xmlns:wne="http://schemas.microsoft.com/office/word/2006/wordml" xmlns:wps="http://schemas.microsoft.com/office/word/2010/wordprocessingShape" mc:Ignorable="w14 w15 w16se w16cid wp14">
   <w:p>
     <w:pPr>
       <w:pStyle w:val="Header"/>
@@ -23012,8 +22896,8 @@
 </w:hdr>
 </file>
 
-<file path=word/header3.xml><?xml version="1.0" encoding="utf-8"?>
-<w:hdr xmlns:wpc="http://schemas.microsoft.com/office/word/2010/wordprocessingCanvas" xmlns:mo="http://schemas.microsoft.com/office/mac/office/2008/main" xmlns:mc="http://schemas.openxmlformats.org/markup-compatibility/2006" xmlns:mv="urn:schemas-microsoft-com:mac:vml" xmlns:o="urn:schemas-microsoft-com:office:office" xmlns:r="http://schemas.openxmlformats.org/officeDocument/2006/relationships" xmlns:m="http://schemas.openxmlformats.org/officeDocument/2006/math" xmlns:v="urn:schemas-microsoft-com:vml" xmlns:wp14="http://schemas.microsoft.com/office/word/2010/wordprocessingDrawing" xmlns:wp="http://schemas.openxmlformats.org/drawingml/2006/wordprocessingDrawing" xmlns:w10="urn:schemas-microsoft-com:office:word" xmlns:w="http://schemas.openxmlformats.org/wordprocessingml/2006/main" xmlns:w14="http://schemas.microsoft.com/office/word/2010/wordml" xmlns:w15="http://schemas.microsoft.com/office/word/2012/wordml" xmlns:wpg="http://schemas.microsoft.com/office/word/2010/wordprocessingGroup" xmlns:wpi="http://schemas.microsoft.com/office/word/2010/wordprocessingInk" xmlns:wne="http://schemas.microsoft.com/office/word/2006/wordml" xmlns:wps="http://schemas.microsoft.com/office/word/2010/wordprocessingShape" mc:Ignorable="w14 w15 wp14">
+<file path=word/header2.xml><?xml version="1.0" encoding="utf-8"?>
+<w:hdr xmlns:wpc="http://schemas.microsoft.com/office/word/2010/wordprocessingCanvas" xmlns:cx="http://schemas.microsoft.com/office/drawing/2014/chartex" xmlns:cx1="http://schemas.microsoft.com/office/drawing/2015/9/8/chartex" xmlns:cx2="http://schemas.microsoft.com/office/drawing/2015/10/21/chartex" xmlns:cx3="http://schemas.microsoft.com/office/drawing/2016/5/9/chartex" xmlns:cx4="http://schemas.microsoft.com/office/drawing/2016/5/10/chartex" xmlns:cx5="http://schemas.microsoft.com/office/drawing/2016/5/11/chartex" xmlns:cx6="http://schemas.microsoft.com/office/drawing/2016/5/12/chartex" xmlns:cx7="http://schemas.microsoft.com/office/drawing/2016/5/13/chartex" xmlns:cx8="http://schemas.microsoft.com/office/drawing/2016/5/14/chartex" xmlns:mc="http://schemas.openxmlformats.org/markup-compatibility/2006" xmlns:aink="http://schemas.microsoft.com/office/drawing/2016/ink" xmlns:am3d="http://schemas.microsoft.com/office/drawing/2017/model3d" xmlns:o="urn:schemas-microsoft-com:office:office" xmlns:r="http://schemas.openxmlformats.org/officeDocument/2006/relationships" xmlns:m="http://schemas.openxmlformats.org/officeDocument/2006/math" xmlns:v="urn:schemas-microsoft-com:vml" xmlns:wp14="http://schemas.microsoft.com/office/word/2010/wordprocessingDrawing" xmlns:wp="http://schemas.openxmlformats.org/drawingml/2006/wordprocessingDrawing" xmlns:w10="urn:schemas-microsoft-com:office:word" xmlns:w="http://schemas.openxmlformats.org/wordprocessingml/2006/main" xmlns:w14="http://schemas.microsoft.com/office/word/2010/wordml" xmlns:w15="http://schemas.microsoft.com/office/word/2012/wordml" xmlns:w16cid="http://schemas.microsoft.com/office/word/2016/wordml/cid" xmlns:w16se="http://schemas.microsoft.com/office/word/2015/wordml/symex" xmlns:wpg="http://schemas.microsoft.com/office/word/2010/wordprocessingGroup" xmlns:wpi="http://schemas.microsoft.com/office/word/2010/wordprocessingInk" xmlns:wne="http://schemas.microsoft.com/office/word/2006/wordml" xmlns:wps="http://schemas.microsoft.com/office/word/2010/wordprocessingShape" mc:Ignorable="w14 w15 w16se w16cid wp14">
   <w:p>
     <w:pPr>
       <w:pStyle w:val="Header"/>
@@ -23038,6 +22922,7 @@
         <w:dataBinding w:prefixMappings="xmlns:ns0='http://purl.org/dc/elements/1.1/' xmlns:ns1='http://schemas.openxmlformats.org/package/2006/metadata/core-properties' " w:xpath="/ns1:coreProperties[1]/ns0:title[1]" w:storeItemID="{6C3C8BC8-F283-45AE-878A-BAB7291924A1}"/>
         <w:text/>
       </w:sdtPr>
+      <w:sdtEndPr/>
       <w:sdtContent>
         <w:r>
           <w:rPr>
@@ -23057,8 +22942,8 @@
 </file>
 
 <file path=word/numbering.xml><?xml version="1.0" encoding="utf-8"?>
-<w:numbering xmlns:wpc="http://schemas.microsoft.com/office/word/2010/wordprocessingCanvas" xmlns:mo="http://schemas.microsoft.com/office/mac/office/2008/main" xmlns:mc="http://schemas.openxmlformats.org/markup-compatibility/2006" xmlns:mv="urn:schemas-microsoft-com:mac:vml" xmlns:o="urn:schemas-microsoft-com:office:office" xmlns:r="http://schemas.openxmlformats.org/officeDocument/2006/relationships" xmlns:m="http://schemas.openxmlformats.org/officeDocument/2006/math" xmlns:v="urn:schemas-microsoft-com:vml" xmlns:wp14="http://schemas.microsoft.com/office/word/2010/wordprocessingDrawing" xmlns:wp="http://schemas.openxmlformats.org/drawingml/2006/wordprocessingDrawing" xmlns:w10="urn:schemas-microsoft-com:office:word" xmlns:w="http://schemas.openxmlformats.org/wordprocessingml/2006/main" xmlns:w14="http://schemas.microsoft.com/office/word/2010/wordml" xmlns:w15="http://schemas.microsoft.com/office/word/2012/wordml" xmlns:wpg="http://schemas.microsoft.com/office/word/2010/wordprocessingGroup" xmlns:wpi="http://schemas.microsoft.com/office/word/2010/wordprocessingInk" xmlns:wne="http://schemas.microsoft.com/office/word/2006/wordml" xmlns:wps="http://schemas.microsoft.com/office/word/2010/wordprocessingShape" mc:Ignorable="w14 w15 wp14">
-  <w:abstractNum w:abstractNumId="0">
+<w:numbering xmlns:wpc="http://schemas.microsoft.com/office/word/2010/wordprocessingCanvas" xmlns:cx="http://schemas.microsoft.com/office/drawing/2014/chartex" xmlns:cx1="http://schemas.microsoft.com/office/drawing/2015/9/8/chartex" xmlns:cx2="http://schemas.microsoft.com/office/drawing/2015/10/21/chartex" xmlns:cx3="http://schemas.microsoft.com/office/drawing/2016/5/9/chartex" xmlns:cx4="http://schemas.microsoft.com/office/drawing/2016/5/10/chartex" xmlns:cx5="http://schemas.microsoft.com/office/drawing/2016/5/11/chartex" xmlns:cx6="http://schemas.microsoft.com/office/drawing/2016/5/12/chartex" xmlns:cx7="http://schemas.microsoft.com/office/drawing/2016/5/13/chartex" xmlns:cx8="http://schemas.microsoft.com/office/drawing/2016/5/14/chartex" xmlns:mc="http://schemas.openxmlformats.org/markup-compatibility/2006" xmlns:aink="http://schemas.microsoft.com/office/drawing/2016/ink" xmlns:am3d="http://schemas.microsoft.com/office/drawing/2017/model3d" xmlns:o="urn:schemas-microsoft-com:office:office" xmlns:r="http://schemas.openxmlformats.org/officeDocument/2006/relationships" xmlns:m="http://schemas.openxmlformats.org/officeDocument/2006/math" xmlns:v="urn:schemas-microsoft-com:vml" xmlns:wp14="http://schemas.microsoft.com/office/word/2010/wordprocessingDrawing" xmlns:wp="http://schemas.openxmlformats.org/drawingml/2006/wordprocessingDrawing" xmlns:w10="urn:schemas-microsoft-com:office:word" xmlns:w="http://schemas.openxmlformats.org/wordprocessingml/2006/main" xmlns:w14="http://schemas.microsoft.com/office/word/2010/wordml" xmlns:w15="http://schemas.microsoft.com/office/word/2012/wordml" xmlns:w16cid="http://schemas.microsoft.com/office/word/2016/wordml/cid" xmlns:w16se="http://schemas.microsoft.com/office/word/2015/wordml/symex" xmlns:wpg="http://schemas.microsoft.com/office/word/2010/wordprocessingGroup" xmlns:wpi="http://schemas.microsoft.com/office/word/2010/wordprocessingInk" xmlns:wne="http://schemas.microsoft.com/office/word/2006/wordml" xmlns:wps="http://schemas.microsoft.com/office/word/2010/wordprocessingShape" mc:Ignorable="w14 w15 w16se w16cid wp14">
+  <w:abstractNum w:abstractNumId="0" w15:restartNumberingAfterBreak="0">
     <w:nsid w:val="043A46B3"/>
     <w:multiLevelType w:val="multilevel"/>
     <w:tmpl w:val="EA00A184"/>
@@ -23149,7 +23034,7 @@
       </w:pPr>
     </w:lvl>
   </w:abstractNum>
-  <w:abstractNum w:abstractNumId="1">
+  <w:abstractNum w:abstractNumId="1" w15:restartNumberingAfterBreak="0">
     <w:nsid w:val="0B393DC7"/>
     <w:multiLevelType w:val="multilevel"/>
     <w:tmpl w:val="5C244240"/>
@@ -23299,7 +23184,7 @@
       </w:rPr>
     </w:lvl>
   </w:abstractNum>
-  <w:abstractNum w:abstractNumId="2">
+  <w:abstractNum w:abstractNumId="2" w15:restartNumberingAfterBreak="0">
     <w:nsid w:val="1F92575E"/>
     <w:multiLevelType w:val="hybridMultilevel"/>
     <w:tmpl w:val="F8EAF2CE"/>
@@ -23412,7 +23297,7 @@
       </w:rPr>
     </w:lvl>
   </w:abstractNum>
-  <w:abstractNum w:abstractNumId="3">
+  <w:abstractNum w:abstractNumId="3" w15:restartNumberingAfterBreak="0">
     <w:nsid w:val="2F976C8D"/>
     <w:multiLevelType w:val="hybridMultilevel"/>
     <w:tmpl w:val="5E3C9890"/>
@@ -23525,7 +23410,7 @@
       </w:rPr>
     </w:lvl>
   </w:abstractNum>
-  <w:abstractNum w:abstractNumId="4">
+  <w:abstractNum w:abstractNumId="4" w15:restartNumberingAfterBreak="0">
     <w:nsid w:val="370168DF"/>
     <w:multiLevelType w:val="hybridMultilevel"/>
     <w:tmpl w:val="447EFEBA"/>
@@ -23638,7 +23523,7 @@
       </w:rPr>
     </w:lvl>
   </w:abstractNum>
-  <w:abstractNum w:abstractNumId="5">
+  <w:abstractNum w:abstractNumId="5" w15:restartNumberingAfterBreak="0">
     <w:nsid w:val="48BE667F"/>
     <w:multiLevelType w:val="hybridMultilevel"/>
     <w:tmpl w:val="E97607C6"/>
@@ -23751,7 +23636,7 @@
       </w:rPr>
     </w:lvl>
   </w:abstractNum>
-  <w:abstractNum w:abstractNumId="6">
+  <w:abstractNum w:abstractNumId="6" w15:restartNumberingAfterBreak="0">
     <w:nsid w:val="4C397E16"/>
     <w:multiLevelType w:val="hybridMultilevel"/>
     <w:tmpl w:val="C046E9DA"/>
@@ -23864,7 +23749,7 @@
       </w:rPr>
     </w:lvl>
   </w:abstractNum>
-  <w:abstractNum w:abstractNumId="7">
+  <w:abstractNum w:abstractNumId="7" w15:restartNumberingAfterBreak="0">
     <w:nsid w:val="52DE52B6"/>
     <w:multiLevelType w:val="multilevel"/>
     <w:tmpl w:val="0809001F"/>
@@ -23950,7 +23835,7 @@
       </w:pPr>
     </w:lvl>
   </w:abstractNum>
-  <w:abstractNum w:abstractNumId="8">
+  <w:abstractNum w:abstractNumId="8" w15:restartNumberingAfterBreak="0">
     <w:nsid w:val="5B4C470E"/>
     <w:multiLevelType w:val="hybridMultilevel"/>
     <w:tmpl w:val="43BCFD2A"/>
@@ -24063,7 +23948,7 @@
       </w:rPr>
     </w:lvl>
   </w:abstractNum>
-  <w:abstractNum w:abstractNumId="9">
+  <w:abstractNum w:abstractNumId="9" w15:restartNumberingAfterBreak="0">
     <w:nsid w:val="64640F04"/>
     <w:multiLevelType w:val="hybridMultilevel"/>
     <w:tmpl w:val="9634D5C0"/>
@@ -24176,7 +24061,7 @@
       </w:rPr>
     </w:lvl>
   </w:abstractNum>
-  <w:abstractNum w:abstractNumId="10">
+  <w:abstractNum w:abstractNumId="10" w15:restartNumberingAfterBreak="0">
     <w:nsid w:val="66E777D6"/>
     <w:multiLevelType w:val="hybridMultilevel"/>
     <w:tmpl w:val="713A32BE"/>
@@ -24289,7 +24174,7 @@
       </w:rPr>
     </w:lvl>
   </w:abstractNum>
-  <w:abstractNum w:abstractNumId="11">
+  <w:abstractNum w:abstractNumId="11" w15:restartNumberingAfterBreak="0">
     <w:nsid w:val="678242D8"/>
     <w:multiLevelType w:val="hybridMultilevel"/>
     <w:tmpl w:val="19C2AB7A"/>
@@ -24438,7 +24323,7 @@
       </w:rPr>
     </w:lvl>
   </w:abstractNum>
-  <w:abstractNum w:abstractNumId="12">
+  <w:abstractNum w:abstractNumId="12" w15:restartNumberingAfterBreak="0">
     <w:nsid w:val="6BBA1689"/>
     <w:multiLevelType w:val="multilevel"/>
     <w:tmpl w:val="F740F80A"/>
@@ -24535,7 +24420,7 @@
       </w:pPr>
     </w:lvl>
   </w:abstractNum>
-  <w:abstractNum w:abstractNumId="13">
+  <w:abstractNum w:abstractNumId="13" w15:restartNumberingAfterBreak="0">
     <w:nsid w:val="7187289F"/>
     <w:multiLevelType w:val="hybridMultilevel"/>
     <w:tmpl w:val="CC186A9C"/>
@@ -24648,7 +24533,7 @@
       </w:rPr>
     </w:lvl>
   </w:abstractNum>
-  <w:abstractNum w:abstractNumId="14">
+  <w:abstractNum w:abstractNumId="14" w15:restartNumberingAfterBreak="0">
     <w:nsid w:val="7ED223E5"/>
     <w:multiLevelType w:val="hybridMultilevel"/>
     <w:tmpl w:val="9ED0F9D8"/>
@@ -24810,7 +24695,7 @@
 </file>
 
 <file path=word/styles.xml><?xml version="1.0" encoding="utf-8"?>
-<w:styles xmlns:mc="http://schemas.openxmlformats.org/markup-compatibility/2006" xmlns:r="http://schemas.openxmlformats.org/officeDocument/2006/relationships" xmlns:w="http://schemas.openxmlformats.org/wordprocessingml/2006/main" xmlns:w14="http://schemas.microsoft.com/office/word/2010/wordml" xmlns:w15="http://schemas.microsoft.com/office/word/2012/wordml" mc:Ignorable="w14 w15">
+<w:styles xmlns:mc="http://schemas.openxmlformats.org/markup-compatibility/2006" xmlns:r="http://schemas.openxmlformats.org/officeDocument/2006/relationships" xmlns:w="http://schemas.openxmlformats.org/wordprocessingml/2006/main" xmlns:w14="http://schemas.microsoft.com/office/word/2010/wordml" xmlns:w15="http://schemas.microsoft.com/office/word/2012/wordml" xmlns:w16cid="http://schemas.microsoft.com/office/word/2016/wordml/cid" xmlns:w16se="http://schemas.microsoft.com/office/word/2015/wordml/symex" mc:Ignorable="w14 w15 w16se w16cid">
   <w:docDefaults>
     <w:rPrDefault>
       <w:rPr>
@@ -24826,7 +24711,7 @@
       </w:pPr>
     </w:pPrDefault>
   </w:docDefaults>
-  <w:latentStyles w:defLockedState="0" w:defUIPriority="99" w:defSemiHidden="0" w:defUnhideWhenUsed="0" w:defQFormat="0" w:count="382">
+  <w:latentStyles w:defLockedState="0" w:defUIPriority="99" w:defSemiHidden="0" w:defUnhideWhenUsed="0" w:defQFormat="0" w:count="375">
     <w:lsdException w:name="Normal" w:uiPriority="0" w:qFormat="1"/>
     <w:lsdException w:name="heading 1" w:uiPriority="9" w:qFormat="1"/>
     <w:lsdException w:name="heading 2" w:semiHidden="1" w:uiPriority="9" w:unhideWhenUsed="1" w:qFormat="1"/>
@@ -26192,7 +26077,6 @@
       <w:spacing w:after="0" w:line="240" w:lineRule="auto"/>
     </w:pPr>
     <w:tblPr>
-      <w:tblInd w:w="0" w:type="dxa"/>
       <w:tblBorders>
         <w:top w:val="single" w:sz="4" w:space="0" w:color="auto"/>
         <w:left w:val="single" w:sz="4" w:space="0" w:color="auto"/>
@@ -26201,12 +26085,6 @@
         <w:insideH w:val="single" w:sz="4" w:space="0" w:color="auto"/>
         <w:insideV w:val="single" w:sz="4" w:space="0" w:color="auto"/>
       </w:tblBorders>
-      <w:tblCellMar>
-        <w:top w:w="0" w:type="dxa"/>
-        <w:left w:w="108" w:type="dxa"/>
-        <w:bottom w:w="0" w:type="dxa"/>
-        <w:right w:w="108" w:type="dxa"/>
-      </w:tblCellMar>
     </w:tblPr>
   </w:style>
   <w:style w:type="character" w:customStyle="1" w:styleId="NoSpacingChar">
@@ -26216,8 +26094,8 @@
     <w:uiPriority w:val="1"/>
     <w:rsid w:val="00F56A0D"/>
   </w:style>
-  <w:style w:type="character" w:customStyle="1" w:styleId="UnresolvedMention">
-    <w:name w:val="Unresolved Mention"/>
+  <w:style w:type="character" w:customStyle="1" w:styleId="UnresolvedMention1">
+    <w:name w:val="Unresolved Mention1"/>
     <w:basedOn w:val="DefaultParagraphFont"/>
     <w:uiPriority w:val="99"/>
     <w:rsid w:val="00EC7CBC"/>
@@ -26560,7 +26438,7 @@
 </file>
 
 <file path=customXml/itemProps2.xml><?xml version="1.0" encoding="utf-8"?>
-<ds:datastoreItem xmlns:ds="http://schemas.openxmlformats.org/officeDocument/2006/customXml" ds:itemID="{14AD2736-4ED7-D247-8AD2-06B6AB879570}">
+<ds:datastoreItem xmlns:ds="http://schemas.openxmlformats.org/officeDocument/2006/customXml" ds:itemID="{8163A201-B6F9-459F-B92A-D490CA4C6532}">
   <ds:schemaRefs>
     <ds:schemaRef ds:uri="http://schemas.openxmlformats.org/officeDocument/2006/bibliography"/>
   </ds:schemaRefs>

</xml_diff>